<commit_message>
Testing of new data set and new functionality complete
Owens hady work has been documented
</commit_message>
<xml_diff>
--- a/Documentation/Node.js Server Test Specification.docx
+++ b/Documentation/Node.js Server Test Specification.docx
@@ -529,15 +529,7 @@
                 <w:b w:val="0"/>
                 <w:lang w:val="en-GB"/>
               </w:rPr>
-              <w:t>Search using relevant query based on query code request</w:t>
-            </w:r>
-            <w:r>
-              <w:rPr>
-                <w:rStyle w:val="Strong"/>
-                <w:b w:val="0"/>
-                <w:lang w:val="en-GB"/>
-              </w:rPr>
-              <w:t xml:space="preserve"> using new joining queries and data sets</w:t>
+              <w:t>Search using relevant query based on query code request using new joining queries and data sets</w:t>
             </w:r>
           </w:p>
         </w:tc>
@@ -559,15 +551,7 @@
                 <w:b w:val="0"/>
                 <w:lang w:val="en-GB"/>
               </w:rPr>
-              <w:t>The server should return the correct query results as json based on the query code input</w:t>
-            </w:r>
-            <w:r>
-              <w:rPr>
-                <w:rStyle w:val="Strong"/>
-                <w:b w:val="0"/>
-                <w:lang w:val="en-GB"/>
-              </w:rPr>
-              <w:t>, using the new data and the joining queries as to largely speed query time</w:t>
+              <w:t>The server should return the correct query results as json based on the query code input, using the new data and the joining queries as to largely speed query time</w:t>
             </w:r>
           </w:p>
         </w:tc>
@@ -624,8 +608,6 @@
               </w:rPr>
               <w:t>20</w:t>
             </w:r>
-            <w:bookmarkStart w:id="0" w:name="_GoBack"/>
-            <w:bookmarkEnd w:id="0"/>
           </w:p>
         </w:tc>
       </w:tr>
@@ -647,31 +629,7 @@
                 <w:b w:val="0"/>
                 <w:lang w:val="en-GB"/>
               </w:rPr>
-              <w:t xml:space="preserve">Search using relevant query based on </w:t>
-            </w:r>
-            <w:r>
-              <w:rPr>
-                <w:rStyle w:val="Strong"/>
-                <w:b w:val="0"/>
-                <w:lang w:val="en-GB"/>
-              </w:rPr>
-              <w:t>input variables</w:t>
-            </w:r>
-            <w:r>
-              <w:rPr>
-                <w:rStyle w:val="Strong"/>
-                <w:b w:val="0"/>
-                <w:lang w:val="en-GB"/>
-              </w:rPr>
-              <w:t xml:space="preserve"> using new joining queries and data sets</w:t>
-            </w:r>
-            <w:r>
-              <w:rPr>
-                <w:rStyle w:val="Strong"/>
-                <w:b w:val="0"/>
-                <w:lang w:val="en-GB"/>
-              </w:rPr>
-              <w:t xml:space="preserve"> to ease caching</w:t>
+              <w:t>Search using relevant query based on input variables using new joining queries and data sets to ease caching</w:t>
             </w:r>
           </w:p>
         </w:tc>
@@ -692,15 +650,7 @@
                 <w:b w:val="0"/>
                 <w:lang w:val="en-GB"/>
               </w:rPr>
-              <w:t>The server should return the correct query results as json based on the</w:t>
-            </w:r>
-            <w:r>
-              <w:rPr>
-                <w:rStyle w:val="Strong"/>
-                <w:b w:val="0"/>
-                <w:lang w:val="en-GB"/>
-              </w:rPr>
-              <w:t xml:space="preserve"> input parameters, this will allow far easier caching as it builds on top of the previous query changes and reduces the amount of queries done </w:t>
+              <w:t xml:space="preserve">The server should return the correct query results as json based on the input parameters, this will allow far easier caching as it builds on top of the previous query changes and reduces the amount of queries done </w:t>
             </w:r>
           </w:p>
         </w:tc>
@@ -735,7 +685,7 @@
                 <w:rStyle w:val="Strong"/>
                 <w:lang w:val="en-GB"/>
               </w:rPr>
-              <w:t>0</w:t>
+              <w:t>2</w:t>
             </w:r>
             <w:r>
               <w:rPr>
@@ -757,7 +707,14 @@
                 <w:rStyle w:val="Strong"/>
                 <w:lang w:val="en-GB"/>
               </w:rPr>
-              <w:t>21 -30</w:t>
+              <w:t>21 -3</w:t>
+            </w:r>
+            <w:r>
+              <w:rPr>
+                <w:rStyle w:val="Strong"/>
+                <w:lang w:val="en-GB"/>
+              </w:rPr>
+              <w:t>2</w:t>
             </w:r>
           </w:p>
         </w:tc>
@@ -945,19 +902,7 @@
         <w:rPr>
           <w:lang w:val="en-GB"/>
         </w:rPr>
-        <w:t>1.</w:t>
-      </w:r>
-      <w:r>
-        <w:rPr>
-          <w:lang w:val="en-GB"/>
-        </w:rPr>
-        <w:t xml:space="preserve"> </w:t>
-      </w:r>
-      <w:r>
-        <w:rPr>
-          <w:lang w:val="en-GB"/>
-        </w:rPr>
-        <w:t>Basic database connection test</w:t>
+        <w:t>1. Basic database connection test</w:t>
       </w:r>
       <w:r>
         <w:rPr>
@@ -1015,25 +960,7 @@
         <w:rPr>
           <w:lang w:val="en-GB"/>
         </w:rPr>
-        <w:t>2</w:t>
-      </w:r>
-      <w:r>
-        <w:rPr>
-          <w:lang w:val="en-GB"/>
-        </w:rPr>
-        <w:t xml:space="preserve">. </w:t>
-      </w:r>
-      <w:r>
-        <w:rPr>
-          <w:lang w:val="en-GB"/>
-        </w:rPr>
-        <w:t>Check the install of express</w:t>
-      </w:r>
-      <w:r>
-        <w:rPr>
-          <w:lang w:val="en-GB"/>
-        </w:rPr>
-        <w:t>:</w:t>
+        <w:t>2. Check the install of express:</w:t>
       </w:r>
     </w:p>
     <w:p>
@@ -1045,13 +972,7 @@
         </w:numPr>
       </w:pPr>
       <w:r>
-        <w:t xml:space="preserve">Get </w:t>
-      </w:r>
-      <w:r>
-        <w:t>express</w:t>
-      </w:r>
-      <w:r>
-        <w:t xml:space="preserve"> </w:t>
+        <w:t xml:space="preserve">Get express </w:t>
       </w:r>
       <w:r>
         <w:t>component</w:t>
@@ -1098,25 +1019,7 @@
         <w:rPr>
           <w:lang w:val="en-GB"/>
         </w:rPr>
-        <w:t>3.</w:t>
-      </w:r>
-      <w:r>
-        <w:rPr>
-          <w:lang w:val="en-GB"/>
-        </w:rPr>
-        <w:t xml:space="preserve"> Check the install of </w:t>
-      </w:r>
-      <w:r>
-        <w:rPr>
-          <w:lang w:val="en-GB"/>
-        </w:rPr>
-        <w:t>router</w:t>
-      </w:r>
-      <w:r>
-        <w:rPr>
-          <w:lang w:val="en-GB"/>
-        </w:rPr>
-        <w:t>:</w:t>
+        <w:t>3. Check the install of router:</w:t>
       </w:r>
     </w:p>
     <w:p>
@@ -1128,16 +1031,7 @@
         </w:numPr>
       </w:pPr>
       <w:r>
-        <w:t xml:space="preserve">Get </w:t>
-      </w:r>
-      <w:r>
-        <w:t>router</w:t>
-      </w:r>
-      <w:r>
-        <w:t xml:space="preserve"> </w:t>
-      </w:r>
-      <w:r>
-        <w:t>component</w:t>
+        <w:t>Get router component</w:t>
       </w:r>
     </w:p>
     <w:p>
@@ -1156,13 +1050,7 @@
         <w:t>Verify</w:t>
       </w:r>
       <w:r>
-        <w:t xml:space="preserve"> </w:t>
-      </w:r>
-      <w:r>
-        <w:t>it’s</w:t>
-      </w:r>
-      <w:r>
-        <w:t xml:space="preserve"> not null</w:t>
+        <w:t xml:space="preserve"> it’s not null</w:t>
       </w:r>
     </w:p>
     <w:p>
@@ -1187,19 +1075,7 @@
         <w:rPr>
           <w:lang w:val="en-GB"/>
         </w:rPr>
-        <w:t xml:space="preserve">. Check the install of </w:t>
-      </w:r>
-      <w:r>
-        <w:rPr>
-          <w:lang w:val="en-GB"/>
-        </w:rPr>
-        <w:t>msyql</w:t>
-      </w:r>
-      <w:r>
-        <w:rPr>
-          <w:lang w:val="en-GB"/>
-        </w:rPr>
-        <w:t>:</w:t>
+        <w:t>. Check the install of msyql:</w:t>
       </w:r>
     </w:p>
     <w:p>
@@ -1211,13 +1087,7 @@
         </w:numPr>
       </w:pPr>
       <w:r>
-        <w:t xml:space="preserve">Get </w:t>
-      </w:r>
-      <w:r>
-        <w:t>mysql</w:t>
-      </w:r>
-      <w:r>
-        <w:t xml:space="preserve"> component</w:t>
+        <w:t>Get mysql component</w:t>
       </w:r>
     </w:p>
     <w:p>
@@ -1257,19 +1127,7 @@
         <w:rPr>
           <w:lang w:val="en-GB"/>
         </w:rPr>
-        <w:t xml:space="preserve">. Check the install of </w:t>
-      </w:r>
-      <w:r>
-        <w:rPr>
-          <w:lang w:val="en-GB"/>
-        </w:rPr>
-        <w:t>cors</w:t>
-      </w:r>
-      <w:r>
-        <w:rPr>
-          <w:lang w:val="en-GB"/>
-        </w:rPr>
-        <w:t>:</w:t>
+        <w:t>. Check the install of cors:</w:t>
       </w:r>
     </w:p>
     <w:p>
@@ -1281,13 +1139,7 @@
         </w:numPr>
       </w:pPr>
       <w:r>
-        <w:t xml:space="preserve">Get </w:t>
-      </w:r>
-      <w:r>
-        <w:t>cors</w:t>
-      </w:r>
-      <w:r>
-        <w:t xml:space="preserve"> component</w:t>
+        <w:t>Get cors component</w:t>
       </w:r>
     </w:p>
     <w:p>
@@ -1331,19 +1183,7 @@
         <w:rPr>
           <w:lang w:val="en-GB"/>
         </w:rPr>
-        <w:t xml:space="preserve">. Check the </w:t>
-      </w:r>
-      <w:r>
-        <w:rPr>
-          <w:lang w:val="en-GB"/>
-        </w:rPr>
-        <w:t>app creation with express</w:t>
-      </w:r>
-      <w:r>
-        <w:rPr>
-          <w:lang w:val="en-GB"/>
-        </w:rPr>
-        <w:t>:</w:t>
+        <w:t>. Check the app creation with express:</w:t>
       </w:r>
     </w:p>
     <w:p>
@@ -1355,13 +1195,7 @@
         </w:numPr>
       </w:pPr>
       <w:r>
-        <w:t>Use the express</w:t>
-      </w:r>
-      <w:r>
-        <w:t xml:space="preserve"> component</w:t>
-      </w:r>
-      <w:r>
-        <w:t xml:space="preserve"> to create an app</w:t>
+        <w:t>Use the express component to create an app</w:t>
       </w:r>
     </w:p>
     <w:p>
@@ -1401,13 +1235,7 @@
         <w:rPr>
           <w:lang w:val="en-GB"/>
         </w:rPr>
-        <w:t>.</w:t>
-      </w:r>
-      <w:r>
-        <w:rPr>
-          <w:lang w:val="en-GB"/>
-        </w:rPr>
-        <w:t xml:space="preserve">Check database connection </w:t>
+        <w:t xml:space="preserve">.Check database connection </w:t>
       </w:r>
       <w:r>
         <w:rPr>
@@ -1482,25 +1310,7 @@
         <w:rPr>
           <w:lang w:val="en-GB"/>
         </w:rPr>
-        <w:t>8</w:t>
-      </w:r>
-      <w:r>
-        <w:rPr>
-          <w:lang w:val="en-GB"/>
-        </w:rPr>
-        <w:t>.</w:t>
-      </w:r>
-      <w:r>
-        <w:rPr>
-          <w:lang w:val="en-GB"/>
-        </w:rPr>
-        <w:t xml:space="preserve"> Index.Silva method should return the correct results</w:t>
-      </w:r>
-      <w:r>
-        <w:rPr>
-          <w:lang w:val="en-GB"/>
-        </w:rPr>
-        <w:t>:</w:t>
+        <w:t>8. Index.Silva method should return the correct results:</w:t>
       </w:r>
     </w:p>
     <w:p>
@@ -1595,6 +1405,9 @@
       <w:r>
         <w:t xml:space="preserve"> its final record is correct by its unique </w:t>
       </w:r>
+      <w:r>
+        <w:t>providerid</w:t>
+      </w:r>
     </w:p>
     <w:p>
       <w:pPr>
@@ -1627,25 +1440,7 @@
         <w:rPr>
           <w:lang w:val="en-GB"/>
         </w:rPr>
-        <w:t>9</w:t>
-      </w:r>
-      <w:r>
-        <w:rPr>
-          <w:lang w:val="en-GB"/>
-        </w:rPr>
-        <w:t xml:space="preserve">. </w:t>
-      </w:r>
-      <w:r>
-        <w:rPr>
-          <w:lang w:val="en-GB"/>
-        </w:rPr>
-        <w:t>Index.sortpriceasc</w:t>
-      </w:r>
-      <w:r>
-        <w:rPr>
-          <w:lang w:val="en-GB"/>
-        </w:rPr>
-        <w:t xml:space="preserve"> method should return the correct results:</w:t>
+        <w:t>9. Index.sortpriceasc method should return the correct results:</w:t>
       </w:r>
     </w:p>
     <w:p>
@@ -1669,16 +1464,7 @@
         </w:numPr>
       </w:pPr>
       <w:r>
-        <w:t xml:space="preserve">Call the </w:t>
-      </w:r>
-      <w:r>
-        <w:t>sortpriceasc</w:t>
-      </w:r>
-      <w:r>
-        <w:t>() method and set it a variable</w:t>
-      </w:r>
-      <w:r>
-        <w:t xml:space="preserve"> “039”</w:t>
+        <w:t>Call the sortpriceasc() method and set it a variable “039”</w:t>
       </w:r>
     </w:p>
     <w:p>
@@ -1716,10 +1502,7 @@
         <w:t>Verify</w:t>
       </w:r>
       <w:r>
-        <w:t xml:space="preserve"> its </w:t>
-      </w:r>
-      <w:r>
-        <w:t>50</w:t>
+        <w:t xml:space="preserve"> its 50</w:t>
       </w:r>
       <w:r>
         <w:rPr>
@@ -1749,6 +1532,9 @@
       <w:r>
         <w:t xml:space="preserve"> its final record is correct by its unique </w:t>
       </w:r>
+      <w:r>
+        <w:t>providerid</w:t>
+      </w:r>
     </w:p>
     <w:p>
       <w:pPr>
@@ -1781,25 +1567,7 @@
         <w:rPr>
           <w:lang w:val="en-GB"/>
         </w:rPr>
-        <w:t>10</w:t>
-      </w:r>
-      <w:r>
-        <w:rPr>
-          <w:lang w:val="en-GB"/>
-        </w:rPr>
-        <w:t xml:space="preserve">. </w:t>
-      </w:r>
-      <w:r>
-        <w:rPr>
-          <w:lang w:val="en-GB"/>
-        </w:rPr>
-        <w:t>Index.filterzipcode</w:t>
-      </w:r>
-      <w:r>
-        <w:rPr>
-          <w:lang w:val="en-GB"/>
-        </w:rPr>
-        <w:t xml:space="preserve"> method should return the correct results:</w:t>
+        <w:t>10. Index.filterzipcode method should return the correct results:</w:t>
       </w:r>
     </w:p>
     <w:p>
@@ -1823,16 +1591,7 @@
         </w:numPr>
       </w:pPr>
       <w:r>
-        <w:t xml:space="preserve">Call the </w:t>
-      </w:r>
-      <w:r>
-        <w:t>filterzipcode</w:t>
-      </w:r>
-      <w:r>
-        <w:t>() method and set it a variable</w:t>
-      </w:r>
-      <w:r>
-        <w:t xml:space="preserve"> “039” and “36301”</w:t>
+        <w:t>Call the filterzipcode() method and set it a variable “039” and “36301”</w:t>
       </w:r>
     </w:p>
     <w:p>
@@ -1851,13 +1610,7 @@
         <w:t>Verify</w:t>
       </w:r>
       <w:r>
-        <w:t xml:space="preserve"> </w:t>
-      </w:r>
-      <w:r>
-        <w:t>the only</w:t>
-      </w:r>
-      <w:r>
-        <w:t xml:space="preserve"> record is correct by its unique providerid</w:t>
+        <w:t xml:space="preserve"> the only record is correct by its unique providerid</w:t>
       </w:r>
     </w:p>
     <w:p>
@@ -1876,10 +1629,7 @@
         <w:t>Verify</w:t>
       </w:r>
       <w:r>
-        <w:t xml:space="preserve"> its length is </w:t>
-      </w:r>
-      <w:r>
-        <w:t>one</w:t>
+        <w:t xml:space="preserve"> its length is one</w:t>
       </w:r>
     </w:p>
     <w:p>
@@ -1901,25 +1651,7 @@
         <w:rPr>
           <w:lang w:val="en-GB"/>
         </w:rPr>
-        <w:t>11</w:t>
-      </w:r>
-      <w:r>
-        <w:rPr>
-          <w:lang w:val="en-GB"/>
-        </w:rPr>
-        <w:t xml:space="preserve">. </w:t>
-      </w:r>
-      <w:r>
-        <w:rPr>
-          <w:lang w:val="en-GB"/>
-        </w:rPr>
-        <w:t>Index.filterstate</w:t>
-      </w:r>
-      <w:r>
-        <w:rPr>
-          <w:lang w:val="en-GB"/>
-        </w:rPr>
-        <w:t xml:space="preserve"> method should return the correct results:</w:t>
+        <w:t>11. Index.filterstate method should return the correct results:</w:t>
       </w:r>
     </w:p>
     <w:p>
@@ -1943,16 +1675,7 @@
         </w:numPr>
       </w:pPr>
       <w:r>
-        <w:t xml:space="preserve">Call the </w:t>
-      </w:r>
-      <w:r>
-        <w:t>filterstate</w:t>
-      </w:r>
-      <w:r>
-        <w:t>() method and set it a variable</w:t>
-      </w:r>
-      <w:r>
-        <w:t xml:space="preserve"> “039” and “AL”</w:t>
+        <w:t>Call the filterstate() method and set it a variable “039” and “AL”</w:t>
       </w:r>
     </w:p>
     <w:p>
@@ -1990,10 +1713,7 @@
         <w:t>Verify</w:t>
       </w:r>
       <w:r>
-        <w:t xml:space="preserve"> its </w:t>
-      </w:r>
-      <w:r>
-        <w:t>10</w:t>
+        <w:t xml:space="preserve"> its 10</w:t>
       </w:r>
       <w:r>
         <w:rPr>
@@ -2023,6 +1743,9 @@
       <w:r>
         <w:t xml:space="preserve"> its final record is correct by its unique </w:t>
       </w:r>
+      <w:r>
+        <w:t>providerid</w:t>
+      </w:r>
     </w:p>
     <w:p>
       <w:pPr>
@@ -2055,25 +1778,7 @@
         <w:rPr>
           <w:lang w:val="en-GB"/>
         </w:rPr>
-        <w:t>12</w:t>
-      </w:r>
-      <w:r>
-        <w:rPr>
-          <w:lang w:val="en-GB"/>
-        </w:rPr>
-        <w:t xml:space="preserve">. </w:t>
-      </w:r>
-      <w:r>
-        <w:rPr>
-          <w:lang w:val="en-GB"/>
-        </w:rPr>
-        <w:t>Index.providerinfo</w:t>
-      </w:r>
-      <w:r>
-        <w:rPr>
-          <w:lang w:val="en-GB"/>
-        </w:rPr>
-        <w:t xml:space="preserve"> method should return the correct results:</w:t>
+        <w:t>12. Index.providerinfo method should return the correct results:</w:t>
       </w:r>
     </w:p>
     <w:p>
@@ -2097,16 +1802,7 @@
         </w:numPr>
       </w:pPr>
       <w:r>
-        <w:t xml:space="preserve">Call the </w:t>
-      </w:r>
-      <w:r>
-        <w:t>providerinfo</w:t>
-      </w:r>
-      <w:r>
-        <w:t>() method and set it a variable</w:t>
-      </w:r>
-      <w:r>
-        <w:t xml:space="preserve"> “039”</w:t>
+        <w:t>Call the providerinfo() method and set it a variable “039”</w:t>
       </w:r>
     </w:p>
     <w:p>
@@ -2144,10 +1840,7 @@
         <w:t>Verify</w:t>
       </w:r>
       <w:r>
-        <w:t xml:space="preserve"> its </w:t>
-      </w:r>
-      <w:r>
-        <w:t>100</w:t>
+        <w:t xml:space="preserve"> its 100</w:t>
       </w:r>
       <w:r>
         <w:rPr>
@@ -2177,6 +1870,9 @@
       <w:r>
         <w:t xml:space="preserve"> its final record is correct by its unique </w:t>
       </w:r>
+      <w:r>
+        <w:t>providerid</w:t>
+      </w:r>
     </w:p>
     <w:p>
       <w:pPr>
@@ -2209,25 +1905,7 @@
         <w:rPr>
           <w:lang w:val="en-GB"/>
         </w:rPr>
-        <w:t>13</w:t>
-      </w:r>
-      <w:r>
-        <w:rPr>
-          <w:lang w:val="en-GB"/>
-        </w:rPr>
-        <w:t xml:space="preserve">. </w:t>
-      </w:r>
-      <w:r>
-        <w:rPr>
-          <w:lang w:val="en-GB"/>
-        </w:rPr>
-        <w:t>Index.princerange</w:t>
-      </w:r>
-      <w:r>
-        <w:rPr>
-          <w:lang w:val="en-GB"/>
-        </w:rPr>
-        <w:t xml:space="preserve"> method should return the correct results:</w:t>
+        <w:t>13. Index.princerange method should return the correct results:</w:t>
       </w:r>
     </w:p>
     <w:p>
@@ -2251,16 +1929,7 @@
         </w:numPr>
       </w:pPr>
       <w:r>
-        <w:t>Call the p</w:t>
-      </w:r>
-      <w:r>
-        <w:t>ricerange</w:t>
-      </w:r>
-      <w:r>
-        <w:t>() method and set it a variable “039”</w:t>
-      </w:r>
-      <w:r>
-        <w:t>, 0 and 100000</w:t>
+        <w:t>Call the pricerange() method and set it a variable “039”, 0 and 100000</w:t>
       </w:r>
     </w:p>
     <w:p>
@@ -2298,10 +1967,7 @@
         <w:t>Verify</w:t>
       </w:r>
       <w:r>
-        <w:t xml:space="preserve"> its </w:t>
-      </w:r>
-      <w:r>
-        <w:t>78</w:t>
+        <w:t xml:space="preserve"> its 78</w:t>
       </w:r>
       <w:r>
         <w:rPr>
@@ -2331,6 +1997,9 @@
       <w:r>
         <w:t xml:space="preserve"> its final record is correct by its unique </w:t>
       </w:r>
+      <w:r>
+        <w:t>providerid</w:t>
+      </w:r>
     </w:p>
     <w:p>
       <w:pPr>
@@ -2363,25 +2032,7 @@
         <w:rPr>
           <w:lang w:val="en-GB"/>
         </w:rPr>
-        <w:t>14</w:t>
-      </w:r>
-      <w:r>
-        <w:rPr>
-          <w:lang w:val="en-GB"/>
-        </w:rPr>
-        <w:t>.Check database connection successful</w:t>
-      </w:r>
-      <w:r>
-        <w:rPr>
-          <w:lang w:val="en-GB"/>
-        </w:rPr>
-        <w:t xml:space="preserve"> in IndexUpdated</w:t>
-      </w:r>
-      <w:r>
-        <w:rPr>
-          <w:lang w:val="en-GB"/>
-        </w:rPr>
-        <w:t>:</w:t>
+        <w:t>14.Check database connection successful in IndexUpdated:</w:t>
       </w:r>
     </w:p>
     <w:p>
@@ -2450,13 +2101,7 @@
         <w:rPr>
           <w:lang w:val="en-GB"/>
         </w:rPr>
-        <w:t>15</w:t>
-      </w:r>
-      <w:r>
-        <w:rPr>
-          <w:lang w:val="en-GB"/>
-        </w:rPr>
-        <w:t>. Index</w:t>
+        <w:t>15. Index</w:t>
       </w:r>
       <w:r>
         <w:rPr>
@@ -2566,6 +2211,9 @@
       <w:r>
         <w:t xml:space="preserve"> its final record is correct by its unique </w:t>
       </w:r>
+      <w:r>
+        <w:t>providerid</w:t>
+      </w:r>
     </w:p>
     <w:p>
       <w:pPr>
@@ -2602,13 +2250,7 @@
         <w:rPr>
           <w:lang w:val="en-GB"/>
         </w:rPr>
-        <w:t>16</w:t>
-      </w:r>
-      <w:r>
-        <w:rPr>
-          <w:lang w:val="en-GB"/>
-        </w:rPr>
-        <w:t>. Index</w:t>
+        <w:t>16. Index</w:t>
       </w:r>
       <w:r>
         <w:rPr>
@@ -2632,13 +2274,7 @@
         </w:numPr>
       </w:pPr>
       <w:r>
-        <w:t>Use the query object that is set to the index</w:t>
-      </w:r>
-      <w:r>
-        <w:t>Updated</w:t>
-      </w:r>
-      <w:r>
-        <w:t>ForTest.js file</w:t>
+        <w:t>Use the query object that is set to the indexUpdatedForTest.js file</w:t>
       </w:r>
     </w:p>
     <w:p>
@@ -2688,10 +2324,7 @@
         <w:t>Verify</w:t>
       </w:r>
       <w:r>
-        <w:t xml:space="preserve"> its </w:t>
-      </w:r>
-      <w:r>
-        <w:t>87</w:t>
+        <w:t xml:space="preserve"> its 87</w:t>
       </w:r>
       <w:r>
         <w:rPr>
@@ -2721,6 +2354,9 @@
       <w:r>
         <w:t xml:space="preserve"> its final record is correct by its unique </w:t>
       </w:r>
+      <w:r>
+        <w:t>providerid</w:t>
+      </w:r>
     </w:p>
     <w:p>
       <w:pPr>
@@ -2753,13 +2389,7 @@
         <w:rPr>
           <w:lang w:val="en-GB"/>
         </w:rPr>
-        <w:t>17</w:t>
-      </w:r>
-      <w:r>
-        <w:rPr>
-          <w:lang w:val="en-GB"/>
-        </w:rPr>
-        <w:t>. Index</w:t>
+        <w:t>17. Index</w:t>
       </w:r>
       <w:r>
         <w:rPr>
@@ -2783,13 +2413,7 @@
         </w:numPr>
       </w:pPr>
       <w:r>
-        <w:t>Use the query object that is set to the index</w:t>
-      </w:r>
-      <w:r>
-        <w:t>Updated</w:t>
-      </w:r>
-      <w:r>
-        <w:t>ForTest.js file</w:t>
+        <w:t>Use the query object that is set to the indexUpdatedForTest.js file</w:t>
       </w:r>
     </w:p>
     <w:p>
@@ -2861,19 +2485,7 @@
         <w:rPr>
           <w:lang w:val="en-GB"/>
         </w:rPr>
-        <w:t>1</w:t>
-      </w:r>
-      <w:r>
-        <w:rPr>
-          <w:lang w:val="en-GB"/>
-        </w:rPr>
-        <w:t>8</w:t>
-      </w:r>
-      <w:r>
-        <w:rPr>
-          <w:lang w:val="en-GB"/>
-        </w:rPr>
-        <w:t>. Index</w:t>
+        <w:t>18. Index</w:t>
       </w:r>
       <w:r>
         <w:rPr>
@@ -2953,10 +2565,7 @@
         <w:t>Verify</w:t>
       </w:r>
       <w:r>
-        <w:t xml:space="preserve"> its </w:t>
-      </w:r>
-      <w:r>
-        <w:t>9</w:t>
+        <w:t xml:space="preserve"> its 9</w:t>
       </w:r>
       <w:r>
         <w:rPr>
@@ -2986,6 +2595,9 @@
       <w:r>
         <w:t xml:space="preserve"> its final record is correct by its unique </w:t>
       </w:r>
+      <w:r>
+        <w:t>providerid</w:t>
+      </w:r>
     </w:p>
     <w:p>
       <w:pPr>
@@ -3018,19 +2630,7 @@
         <w:rPr>
           <w:lang w:val="en-GB"/>
         </w:rPr>
-        <w:t>1</w:t>
-      </w:r>
-      <w:r>
-        <w:rPr>
-          <w:lang w:val="en-GB"/>
-        </w:rPr>
-        <w:t>9</w:t>
-      </w:r>
-      <w:r>
-        <w:rPr>
-          <w:lang w:val="en-GB"/>
-        </w:rPr>
-        <w:t>. Index</w:t>
+        <w:t>19. Index</w:t>
       </w:r>
       <w:r>
         <w:rPr>
@@ -3054,13 +2654,7 @@
         </w:numPr>
       </w:pPr>
       <w:r>
-        <w:t>Use the query object that is set to the index</w:t>
-      </w:r>
-      <w:r>
-        <w:t>Updated</w:t>
-      </w:r>
-      <w:r>
-        <w:t>ForTest.js file</w:t>
+        <w:t>Use the query object that is set to the indexUpdatedForTest.js file</w:t>
       </w:r>
     </w:p>
     <w:p>
@@ -3110,10 +2704,7 @@
         <w:t>Verify</w:t>
       </w:r>
       <w:r>
-        <w:t xml:space="preserve"> its </w:t>
-      </w:r>
-      <w:r>
-        <w:t>422</w:t>
+        <w:t xml:space="preserve"> its 422</w:t>
       </w:r>
       <w:r>
         <w:rPr>
@@ -3143,6 +2734,9 @@
       <w:r>
         <w:t xml:space="preserve"> its final record is correct by its unique </w:t>
       </w:r>
+      <w:r>
+        <w:t>providerid</w:t>
+      </w:r>
     </w:p>
     <w:p>
       <w:pPr>
@@ -3176,13 +2770,7 @@
           <w:lang w:val="en-GB"/>
         </w:rPr>
         <w:lastRenderedPageBreak/>
-        <w:t>20</w:t>
-      </w:r>
-      <w:r>
-        <w:rPr>
-          <w:lang w:val="en-GB"/>
-        </w:rPr>
-        <w:t>. Index.princerange method should return the correct results:</w:t>
+        <w:t>20. Index.princerange method should return the correct results:</w:t>
       </w:r>
     </w:p>
     <w:p>
@@ -3244,10 +2832,7 @@
         <w:t>Verify</w:t>
       </w:r>
       <w:r>
-        <w:t xml:space="preserve"> its </w:t>
-      </w:r>
-      <w:r>
-        <w:t>422</w:t>
+        <w:t xml:space="preserve"> its 422</w:t>
       </w:r>
       <w:r>
         <w:rPr>
@@ -3277,6 +2862,9 @@
       <w:r>
         <w:t xml:space="preserve"> its final record is correct by its unique </w:t>
       </w:r>
+      <w:r>
+        <w:t>providerid</w:t>
+      </w:r>
     </w:p>
     <w:p>
       <w:pPr>
@@ -3309,19 +2897,7 @@
         <w:rPr>
           <w:lang w:val="en-GB"/>
         </w:rPr>
-        <w:t>21</w:t>
-      </w:r>
-      <w:r>
-        <w:rPr>
-          <w:lang w:val="en-GB"/>
-        </w:rPr>
-        <w:t>.Check database connection successful</w:t>
-      </w:r>
-      <w:r>
-        <w:rPr>
-          <w:lang w:val="en-GB"/>
-        </w:rPr>
-        <w:t xml:space="preserve"> </w:t>
+        <w:t xml:space="preserve">21.Check database connection successful </w:t>
       </w:r>
       <w:r>
         <w:rPr>
@@ -3333,13 +2909,7 @@
         <w:rPr>
           <w:lang w:val="en-GB"/>
         </w:rPr>
-        <w:t>n ComboQuery</w:t>
-      </w:r>
-      <w:r>
-        <w:rPr>
-          <w:lang w:val="en-GB"/>
-        </w:rPr>
-        <w:t>:</w:t>
+        <w:t>n ComboQuery:</w:t>
       </w:r>
     </w:p>
     <w:p>
@@ -3408,13 +2978,7 @@
         <w:rPr>
           <w:lang w:val="en-GB"/>
         </w:rPr>
-        <w:t>22</w:t>
-      </w:r>
-      <w:r>
-        <w:rPr>
-          <w:lang w:val="en-GB"/>
-        </w:rPr>
-        <w:t xml:space="preserve">. </w:t>
+        <w:t xml:space="preserve">22. </w:t>
       </w:r>
       <w:r>
         <w:rPr>
@@ -3450,13 +3014,7 @@
         </w:numPr>
       </w:pPr>
       <w:r>
-        <w:t xml:space="preserve">Use the query object that is set to the </w:t>
-      </w:r>
-      <w:r>
-        <w:t>ComboQuery</w:t>
-      </w:r>
-      <w:r>
-        <w:t>.js file</w:t>
+        <w:t>Use the query object that is set to the ComboQuery.js file</w:t>
       </w:r>
     </w:p>
     <w:p>
@@ -3468,16 +3026,7 @@
         </w:numPr>
       </w:pPr>
       <w:r>
-        <w:t xml:space="preserve">Call the </w:t>
-      </w:r>
-      <w:r>
-        <w:t>comboQuery</w:t>
-      </w:r>
-      <w:r>
-        <w:t>() method and set it a variable “039”</w:t>
-      </w:r>
-      <w:r>
-        <w:t>,null, null, null, null</w:t>
+        <w:t>Call the comboQuery() method and set it a variable “039”,null, null, null, null</w:t>
       </w:r>
     </w:p>
     <w:p>
@@ -3545,6 +3094,9 @@
       <w:r>
         <w:t xml:space="preserve"> its final record is correct by its unique </w:t>
       </w:r>
+      <w:r>
+        <w:t>providerid</w:t>
+      </w:r>
     </w:p>
     <w:p>
       <w:pPr>
@@ -3577,25 +3129,13 @@
         <w:rPr>
           <w:lang w:val="en-GB"/>
         </w:rPr>
-        <w:t>23</w:t>
-      </w:r>
-      <w:r>
-        <w:rPr>
-          <w:lang w:val="en-GB"/>
-        </w:rPr>
-        <w:t xml:space="preserve">. </w:t>
-      </w:r>
-      <w:r>
-        <w:rPr>
-          <w:lang w:val="en-GB"/>
-        </w:rPr>
-        <w:t>ComboQuery should return the correct results when given only a code</w:t>
-      </w:r>
-      <w:r>
-        <w:rPr>
-          <w:lang w:val="en-GB"/>
-        </w:rPr>
-        <w:t xml:space="preserve"> and min/max</w:t>
+        <w:t xml:space="preserve">23. </w:t>
+      </w:r>
+      <w:r>
+        <w:rPr>
+          <w:lang w:val="en-GB"/>
+        </w:rPr>
+        <w:t>ComboQuery should return the correct results when given only a code and min/max</w:t>
       </w:r>
       <w:r>
         <w:rPr>
@@ -3625,19 +3165,7 @@
         </w:numPr>
       </w:pPr>
       <w:r>
-        <w:t>Call the comboQuery() method and set it a variable “039”,</w:t>
-      </w:r>
-      <w:r>
-        <w:t>0</w:t>
-      </w:r>
-      <w:r>
-        <w:t xml:space="preserve">, </w:t>
-      </w:r>
-      <w:r>
-        <w:t>10000</w:t>
-      </w:r>
-      <w:r>
-        <w:t>, null, null</w:t>
+        <w:t>Call the comboQuery() method and set it a variable “039”,0, 10000, null, null</w:t>
       </w:r>
     </w:p>
     <w:p>
@@ -3705,6 +3233,9 @@
       <w:r>
         <w:t xml:space="preserve"> its final record is correct by its unique </w:t>
       </w:r>
+      <w:r>
+        <w:t>providerid</w:t>
+      </w:r>
     </w:p>
     <w:p>
       <w:pPr>
@@ -3737,25 +3268,13 @@
         <w:rPr>
           <w:lang w:val="en-GB"/>
         </w:rPr>
-        <w:t>24</w:t>
-      </w:r>
-      <w:r>
-        <w:rPr>
-          <w:lang w:val="en-GB"/>
-        </w:rPr>
-        <w:t xml:space="preserve">. </w:t>
-      </w:r>
-      <w:r>
-        <w:rPr>
-          <w:lang w:val="en-GB"/>
-        </w:rPr>
-        <w:t>ComboQuery should return the correct results when given only a code</w:t>
-      </w:r>
-      <w:r>
-        <w:rPr>
-          <w:lang w:val="en-GB"/>
-        </w:rPr>
-        <w:t xml:space="preserve"> and zipcode</w:t>
+        <w:t xml:space="preserve">24. </w:t>
+      </w:r>
+      <w:r>
+        <w:rPr>
+          <w:lang w:val="en-GB"/>
+        </w:rPr>
+        <w:t>ComboQuery should return the correct results when given only a code and zipcode</w:t>
       </w:r>
       <w:r>
         <w:rPr>
@@ -3785,25 +3304,7 @@
         </w:numPr>
       </w:pPr>
       <w:r>
-        <w:t>Call the comboQuery() method and set it a variable “039”,</w:t>
-      </w:r>
-      <w:r>
-        <w:t>null</w:t>
-      </w:r>
-      <w:r>
-        <w:t xml:space="preserve">, </w:t>
-      </w:r>
-      <w:r>
-        <w:t>null</w:t>
-      </w:r>
-      <w:r>
-        <w:t xml:space="preserve">, </w:t>
-      </w:r>
-      <w:r>
-        <w:t>36301</w:t>
-      </w:r>
-      <w:r>
-        <w:t>, null</w:t>
+        <w:t>Call the comboQuery() method and set it a variable “039”,null, null, 36301, null</w:t>
       </w:r>
     </w:p>
     <w:p>
@@ -3822,13 +3323,7 @@
         <w:t>Verify</w:t>
       </w:r>
       <w:r>
-        <w:t xml:space="preserve"> </w:t>
-      </w:r>
-      <w:r>
-        <w:t>the only</w:t>
-      </w:r>
-      <w:r>
-        <w:t xml:space="preserve"> record is correct by its unique providerid</w:t>
+        <w:t xml:space="preserve"> the only record is correct by its unique providerid</w:t>
       </w:r>
     </w:p>
     <w:p>
@@ -3869,25 +3364,13 @@
         <w:rPr>
           <w:lang w:val="en-GB"/>
         </w:rPr>
-        <w:t>25</w:t>
-      </w:r>
-      <w:r>
-        <w:rPr>
-          <w:lang w:val="en-GB"/>
-        </w:rPr>
-        <w:t xml:space="preserve">. </w:t>
-      </w:r>
-      <w:r>
-        <w:rPr>
-          <w:lang w:val="en-GB"/>
-        </w:rPr>
-        <w:t>ComboQuery should return the correct results when given only a code</w:t>
-      </w:r>
-      <w:r>
-        <w:rPr>
-          <w:lang w:val="en-GB"/>
-        </w:rPr>
-        <w:t xml:space="preserve"> and state</w:t>
+        <w:t xml:space="preserve">25. </w:t>
+      </w:r>
+      <w:r>
+        <w:rPr>
+          <w:lang w:val="en-GB"/>
+        </w:rPr>
+        <w:t>ComboQuery should return the correct results when given only a code and state</w:t>
       </w:r>
       <w:r>
         <w:rPr>
@@ -4003,6 +3486,9 @@
       <w:r>
         <w:t xml:space="preserve"> its final record is correct by its unique </w:t>
       </w:r>
+      <w:r>
+        <w:t>providerid</w:t>
+      </w:r>
     </w:p>
     <w:p>
       <w:pPr>
@@ -4037,25 +3523,13 @@
           <w:lang w:val="en-GB"/>
         </w:rPr>
         <w:lastRenderedPageBreak/>
-        <w:t>26</w:t>
-      </w:r>
-      <w:r>
-        <w:rPr>
-          <w:lang w:val="en-GB"/>
-        </w:rPr>
-        <w:t xml:space="preserve">. </w:t>
-      </w:r>
-      <w:r>
-        <w:rPr>
-          <w:lang w:val="en-GB"/>
-        </w:rPr>
-        <w:t xml:space="preserve">ComboQuery should return the correct results when given </w:t>
-      </w:r>
-      <w:r>
-        <w:rPr>
-          <w:lang w:val="en-GB"/>
-        </w:rPr>
-        <w:t>a code, min/max and state</w:t>
+        <w:t xml:space="preserve">26. </w:t>
+      </w:r>
+      <w:r>
+        <w:rPr>
+          <w:lang w:val="en-GB"/>
+        </w:rPr>
+        <w:t>ComboQuery should return the correct results when given a code, min/max and state</w:t>
       </w:r>
       <w:r>
         <w:rPr>
@@ -4085,19 +3559,7 @@
         </w:numPr>
       </w:pPr>
       <w:r>
-        <w:t>Call the comboQuery() method and set it a variable “039”,</w:t>
-      </w:r>
-      <w:r>
-        <w:t>0</w:t>
-      </w:r>
-      <w:r>
-        <w:t xml:space="preserve">, </w:t>
-      </w:r>
-      <w:r>
-        <w:t>10000</w:t>
-      </w:r>
-      <w:r>
-        <w:t>, null, “AL”</w:t>
+        <w:t>Call the comboQuery() method and set it a variable “039”,0, 10000, null, “AL”</w:t>
       </w:r>
     </w:p>
     <w:p>
@@ -4165,6 +3627,9 @@
       <w:r>
         <w:t xml:space="preserve"> its final record is correct by its unique </w:t>
       </w:r>
+      <w:r>
+        <w:t>providerid</w:t>
+      </w:r>
     </w:p>
     <w:p>
       <w:pPr>
@@ -4198,25 +3663,13 @@
         <w:rPr>
           <w:lang w:val="en-GB"/>
         </w:rPr>
-        <w:t>27</w:t>
-      </w:r>
-      <w:r>
-        <w:rPr>
-          <w:lang w:val="en-GB"/>
-        </w:rPr>
-        <w:t xml:space="preserve">. </w:t>
-      </w:r>
-      <w:r>
-        <w:rPr>
-          <w:lang w:val="en-GB"/>
-        </w:rPr>
-        <w:t xml:space="preserve">ComboQuery should return the correct results when given a code, min/max and </w:t>
-      </w:r>
-      <w:r>
-        <w:rPr>
-          <w:lang w:val="en-GB"/>
-        </w:rPr>
-        <w:t>zipcode</w:t>
+        <w:t xml:space="preserve">27. </w:t>
+      </w:r>
+      <w:r>
+        <w:rPr>
+          <w:lang w:val="en-GB"/>
+        </w:rPr>
+        <w:t>ComboQuery should return the correct results when given a code, min/max and zipcode</w:t>
       </w:r>
       <w:r>
         <w:rPr>
@@ -4246,28 +3699,7 @@
         </w:numPr>
       </w:pPr>
       <w:r>
-        <w:t>Call the comboQuery() method and set it a variable “039”,</w:t>
-      </w:r>
-      <w:r>
-        <w:t>0</w:t>
-      </w:r>
-      <w:r>
-        <w:t xml:space="preserve">, </w:t>
-      </w:r>
-      <w:r>
-        <w:t>10000</w:t>
-      </w:r>
-      <w:r>
-        <w:t xml:space="preserve">, </w:t>
-      </w:r>
-      <w:r>
-        <w:t>36301</w:t>
-      </w:r>
-      <w:r>
-        <w:t xml:space="preserve">, </w:t>
-      </w:r>
-      <w:r>
-        <w:t>null</w:t>
+        <w:t>Call the comboQuery() method and set it a variable “039”,0, 10000, 36301, null</w:t>
       </w:r>
     </w:p>
     <w:p>
@@ -4324,31 +3756,7 @@
         <w:rPr>
           <w:lang w:val="en-GB"/>
         </w:rPr>
-        <w:t>2</w:t>
-      </w:r>
-      <w:r>
-        <w:rPr>
-          <w:lang w:val="en-GB"/>
-        </w:rPr>
-        <w:t>8</w:t>
-      </w:r>
-      <w:r>
-        <w:rPr>
-          <w:lang w:val="en-GB"/>
-        </w:rPr>
-        <w:t xml:space="preserve">. ComboQuery should return the correct results when given a code, </w:t>
-      </w:r>
-      <w:r>
-        <w:rPr>
-          <w:lang w:val="en-GB"/>
-        </w:rPr>
-        <w:t>state</w:t>
-      </w:r>
-      <w:r>
-        <w:rPr>
-          <w:lang w:val="en-GB"/>
-        </w:rPr>
-        <w:t xml:space="preserve"> and zipcode:</w:t>
+        <w:t>28. ComboQuery should return the correct results when given a code, state and zipcode:</w:t>
       </w:r>
     </w:p>
     <w:p>
@@ -4372,22 +3780,7 @@
         </w:numPr>
       </w:pPr>
       <w:r>
-        <w:t>Call the comboQuery() method and set it a variable “039”,</w:t>
-      </w:r>
-      <w:r>
-        <w:t>null</w:t>
-      </w:r>
-      <w:r>
-        <w:t xml:space="preserve">, </w:t>
-      </w:r>
-      <w:r>
-        <w:t>null</w:t>
-      </w:r>
-      <w:r>
-        <w:t xml:space="preserve">, 36301, </w:t>
-      </w:r>
-      <w:r>
-        <w:t>“AL”</w:t>
+        <w:t>Call the comboQuery() method and set it a variable “039”,null, null, 36301, “AL”</w:t>
       </w:r>
     </w:p>
     <w:p>
@@ -4440,31 +3833,7 @@
         <w:rPr>
           <w:lang w:val="en-GB"/>
         </w:rPr>
-        <w:t>2</w:t>
-      </w:r>
-      <w:r>
-        <w:rPr>
-          <w:lang w:val="en-GB"/>
-        </w:rPr>
-        <w:t>9</w:t>
-      </w:r>
-      <w:r>
-        <w:rPr>
-          <w:lang w:val="en-GB"/>
-        </w:rPr>
-        <w:t>. ComboQuery should return the correct results when given a code, min/max</w:t>
-      </w:r>
-      <w:r>
-        <w:rPr>
-          <w:lang w:val="en-GB"/>
-        </w:rPr>
-        <w:t>, state</w:t>
-      </w:r>
-      <w:r>
-        <w:rPr>
-          <w:lang w:val="en-GB"/>
-        </w:rPr>
-        <w:t xml:space="preserve"> and zipcode:</w:t>
+        <w:t>29. ComboQuery should return the correct results when given a code, min/max, state and zipcode:</w:t>
       </w:r>
     </w:p>
     <w:p>
@@ -4488,13 +3857,7 @@
         </w:numPr>
       </w:pPr>
       <w:r>
-        <w:t xml:space="preserve">Call the comboQuery() method and set it a variable “039”,0, 10000, </w:t>
-      </w:r>
-      <w:r>
-        <w:t>36301</w:t>
-      </w:r>
-      <w:r>
-        <w:t>, “AL”</w:t>
+        <w:t>Call the comboQuery() method and set it a variable “039”,0, 10000, 36301, “AL”</w:t>
       </w:r>
     </w:p>
     <w:p>
@@ -4551,25 +3914,7 @@
         <w:rPr>
           <w:lang w:val="en-GB"/>
         </w:rPr>
-        <w:t>30</w:t>
-      </w:r>
-      <w:r>
-        <w:rPr>
-          <w:lang w:val="en-GB"/>
-        </w:rPr>
-        <w:t>. ComboQuery should return the correct results when given a code</w:t>
-      </w:r>
-      <w:r>
-        <w:rPr>
-          <w:lang w:val="en-GB"/>
-        </w:rPr>
-        <w:t xml:space="preserve"> and “null” strings</w:t>
-      </w:r>
-      <w:r>
-        <w:rPr>
-          <w:lang w:val="en-GB"/>
-        </w:rPr>
-        <w:t>:</w:t>
+        <w:t>30. ComboQuery should return the correct results when given a code and “null” strings:</w:t>
       </w:r>
     </w:p>
     <w:p>
@@ -4593,52 +3938,7 @@
         </w:numPr>
       </w:pPr>
       <w:r>
-        <w:t>Call the comboQuery() method and set it a variable “039”,</w:t>
-      </w:r>
-      <w:r>
-        <w:t>”</w:t>
-      </w:r>
-      <w:r>
-        <w:t>null</w:t>
-      </w:r>
-      <w:r>
-        <w:t>”</w:t>
-      </w:r>
-      <w:r>
-        <w:t xml:space="preserve">, </w:t>
-      </w:r>
-      <w:r>
-        <w:t>“</w:t>
-      </w:r>
-      <w:r>
-        <w:t>null</w:t>
-      </w:r>
-      <w:r>
-        <w:t>”</w:t>
-      </w:r>
-      <w:r>
-        <w:t xml:space="preserve">, </w:t>
-      </w:r>
-      <w:r>
-        <w:t>“</w:t>
-      </w:r>
-      <w:r>
-        <w:t>null</w:t>
-      </w:r>
-      <w:r>
-        <w:t>”</w:t>
-      </w:r>
-      <w:r>
-        <w:t xml:space="preserve">, </w:t>
-      </w:r>
-      <w:r>
-        <w:t>“</w:t>
-      </w:r>
-      <w:r>
-        <w:t>null</w:t>
-      </w:r>
-      <w:r>
-        <w:t>”</w:t>
+        <w:t>Call the comboQuery() method and set it a variable “039”,”null”, “null”, “null”, “null”</w:t>
       </w:r>
     </w:p>
     <w:p>
@@ -4706,6 +4006,9 @@
       <w:r>
         <w:t xml:space="preserve"> its final record is correct by its unique </w:t>
       </w:r>
+      <w:r>
+        <w:t>providerid</w:t>
+      </w:r>
     </w:p>
     <w:p>
       <w:pPr>
@@ -4726,7 +4029,472 @@
         <w:t xml:space="preserve"> its length is correct</w:t>
       </w:r>
     </w:p>
+    <w:p>
+      <w:pPr>
+        <w:pStyle w:val="Heading3"/>
+        <w:rPr>
+          <w:lang w:val="en-GB"/>
+        </w:rPr>
+      </w:pPr>
+      <w:r>
+        <w:rPr>
+          <w:lang w:val="en-GB"/>
+        </w:rPr>
+        <w:t>3</w:t>
+      </w:r>
+      <w:r>
+        <w:rPr>
+          <w:lang w:val="en-GB"/>
+        </w:rPr>
+        <w:t>1</w:t>
+      </w:r>
+      <w:r>
+        <w:rPr>
+          <w:lang w:val="en-GB"/>
+        </w:rPr>
+        <w:t xml:space="preserve">. </w:t>
+      </w:r>
+      <w:r>
+        <w:rPr>
+          <w:lang w:val="en-GB"/>
+        </w:rPr>
+        <w:t>procedure list</w:t>
+      </w:r>
+      <w:r>
+        <w:rPr>
+          <w:lang w:val="en-GB"/>
+        </w:rPr>
+        <w:t xml:space="preserve"> should return the correct results when given a code:</w:t>
+      </w:r>
+    </w:p>
+    <w:p>
+      <w:pPr>
+        <w:pStyle w:val="ListParagraph"/>
+        <w:numPr>
+          <w:ilvl w:val="0"/>
+          <w:numId w:val="34"/>
+        </w:numPr>
+      </w:pPr>
+      <w:r>
+        <w:t>Use the query object that is set to the ComboQuery.js file</w:t>
+      </w:r>
+    </w:p>
+    <w:p>
+      <w:pPr>
+        <w:pStyle w:val="ListParagraph"/>
+        <w:numPr>
+          <w:ilvl w:val="0"/>
+          <w:numId w:val="34"/>
+        </w:numPr>
+      </w:pPr>
+      <w:r>
+        <w:t xml:space="preserve">Call the </w:t>
+      </w:r>
+      <w:r>
+        <w:t>procedurelist</w:t>
+      </w:r>
+      <w:r>
+        <w:t xml:space="preserve">() method </w:t>
+      </w:r>
+    </w:p>
+    <w:p>
+      <w:pPr>
+        <w:pStyle w:val="ListParagraph"/>
+        <w:numPr>
+          <w:ilvl w:val="0"/>
+          <w:numId w:val="34"/>
+        </w:numPr>
+      </w:pPr>
+      <w:r>
+        <w:rPr>
+          <w:b/>
+          <w:bCs/>
+        </w:rPr>
+        <w:t>Verify</w:t>
+      </w:r>
+      <w:r>
+        <w:t xml:space="preserve"> it first record is correct by its unique </w:t>
+      </w:r>
+      <w:r>
+        <w:t>code</w:t>
+      </w:r>
+    </w:p>
+    <w:p>
+      <w:pPr>
+        <w:pStyle w:val="ListParagraph"/>
+        <w:numPr>
+          <w:ilvl w:val="0"/>
+          <w:numId w:val="34"/>
+        </w:numPr>
+      </w:pPr>
+      <w:r>
+        <w:rPr>
+          <w:b/>
+          <w:bCs/>
+        </w:rPr>
+        <w:t>Verify</w:t>
+      </w:r>
+      <w:r>
+        <w:t xml:space="preserve"> its 87</w:t>
+      </w:r>
+      <w:r>
+        <w:rPr>
+          <w:vertAlign w:val="superscript"/>
+        </w:rPr>
+        <w:t>th</w:t>
+      </w:r>
+      <w:r>
+        <w:t xml:space="preserve"> record is correct by its unique </w:t>
+      </w:r>
+      <w:r>
+        <w:t>code</w:t>
+      </w:r>
+    </w:p>
+    <w:p>
+      <w:pPr>
+        <w:pStyle w:val="ListParagraph"/>
+        <w:numPr>
+          <w:ilvl w:val="0"/>
+          <w:numId w:val="34"/>
+        </w:numPr>
+      </w:pPr>
+      <w:r>
+        <w:rPr>
+          <w:b/>
+          <w:bCs/>
+        </w:rPr>
+        <w:t>Verify</w:t>
+      </w:r>
+      <w:r>
+        <w:t xml:space="preserve"> its final record is correct by its unique </w:t>
+      </w:r>
+      <w:r>
+        <w:t>code</w:t>
+      </w:r>
+    </w:p>
+    <w:p>
+      <w:pPr>
+        <w:pStyle w:val="ListParagraph"/>
+        <w:numPr>
+          <w:ilvl w:val="0"/>
+          <w:numId w:val="34"/>
+        </w:numPr>
+      </w:pPr>
+      <w:r>
+        <w:rPr>
+          <w:b/>
+          <w:bCs/>
+        </w:rPr>
+        <w:t>Verify</w:t>
+      </w:r>
+      <w:r>
+        <w:t xml:space="preserve"> its length is correct</w:t>
+      </w:r>
+    </w:p>
     <w:p/>
+    <w:p/>
+    <w:p/>
+    <w:p>
+      <w:pPr>
+        <w:pStyle w:val="Heading3"/>
+        <w:rPr>
+          <w:lang w:val="en-GB"/>
+        </w:rPr>
+      </w:pPr>
+      <w:r>
+        <w:rPr>
+          <w:lang w:val="en-GB"/>
+        </w:rPr>
+        <w:lastRenderedPageBreak/>
+        <w:t>3</w:t>
+      </w:r>
+      <w:r>
+        <w:rPr>
+          <w:lang w:val="en-GB"/>
+        </w:rPr>
+        <w:t>2</w:t>
+      </w:r>
+      <w:r>
+        <w:rPr>
+          <w:lang w:val="en-GB"/>
+        </w:rPr>
+        <w:t xml:space="preserve">. </w:t>
+      </w:r>
+      <w:r>
+        <w:rPr>
+          <w:lang w:val="en-GB"/>
+        </w:rPr>
+        <w:t>historicdata</w:t>
+      </w:r>
+      <w:r>
+        <w:rPr>
+          <w:lang w:val="en-GB"/>
+        </w:rPr>
+        <w:t xml:space="preserve"> should return the correct results when given a code</w:t>
+      </w:r>
+      <w:r>
+        <w:rPr>
+          <w:lang w:val="en-GB"/>
+        </w:rPr>
+        <w:t xml:space="preserve"> and providerid</w:t>
+      </w:r>
+      <w:r>
+        <w:rPr>
+          <w:lang w:val="en-GB"/>
+        </w:rPr>
+        <w:t>:</w:t>
+      </w:r>
+    </w:p>
+    <w:p>
+      <w:pPr>
+        <w:pStyle w:val="ListParagraph"/>
+        <w:numPr>
+          <w:ilvl w:val="0"/>
+          <w:numId w:val="35"/>
+        </w:numPr>
+      </w:pPr>
+      <w:r>
+        <w:t>Use the query object that is set to the ComboQuery.js file</w:t>
+      </w:r>
+    </w:p>
+    <w:p>
+      <w:pPr>
+        <w:pStyle w:val="ListParagraph"/>
+        <w:numPr>
+          <w:ilvl w:val="0"/>
+          <w:numId w:val="35"/>
+        </w:numPr>
+      </w:pPr>
+      <w:r>
+        <w:t>Call the</w:t>
+      </w:r>
+      <w:r>
+        <w:t xml:space="preserve"> historicdata</w:t>
+      </w:r>
+      <w:r>
+        <w:t xml:space="preserve">() method </w:t>
+      </w:r>
+      <w:r>
+        <w:t>and set it the variables “039” and “10001”</w:t>
+      </w:r>
+    </w:p>
+    <w:p>
+      <w:pPr>
+        <w:pStyle w:val="ListParagraph"/>
+        <w:numPr>
+          <w:ilvl w:val="0"/>
+          <w:numId w:val="35"/>
+        </w:numPr>
+      </w:pPr>
+      <w:r>
+        <w:t>Only one record is returned but 7 years of data with unique field names</w:t>
+      </w:r>
+      <w:r>
+        <w:t>, single record can be directly compared to its query version</w:t>
+      </w:r>
+      <w:bookmarkStart w:id="0" w:name="_GoBack"/>
+      <w:bookmarkEnd w:id="0"/>
+    </w:p>
+    <w:p>
+      <w:pPr>
+        <w:pStyle w:val="ListParagraph"/>
+        <w:numPr>
+          <w:ilvl w:val="0"/>
+          <w:numId w:val="35"/>
+        </w:numPr>
+      </w:pPr>
+      <w:r>
+        <w:rPr>
+          <w:b/>
+          <w:bCs/>
+        </w:rPr>
+        <w:t>Verify</w:t>
+      </w:r>
+      <w:r>
+        <w:t xml:space="preserve"> it </w:t>
+      </w:r>
+      <w:r>
+        <w:t>2017</w:t>
+      </w:r>
+      <w:r>
+        <w:t xml:space="preserve"> </w:t>
+      </w:r>
+      <w:r>
+        <w:t>charges are correct</w:t>
+      </w:r>
+      <w:r>
+        <w:t xml:space="preserve"> </w:t>
+      </w:r>
+    </w:p>
+    <w:p>
+      <w:pPr>
+        <w:pStyle w:val="ListParagraph"/>
+        <w:numPr>
+          <w:ilvl w:val="0"/>
+          <w:numId w:val="35"/>
+        </w:numPr>
+      </w:pPr>
+      <w:r>
+        <w:rPr>
+          <w:b/>
+          <w:bCs/>
+        </w:rPr>
+        <w:t>Verify</w:t>
+      </w:r>
+      <w:r>
+        <w:t xml:space="preserve"> it 201</w:t>
+      </w:r>
+      <w:r>
+        <w:t>6</w:t>
+      </w:r>
+      <w:r>
+        <w:t xml:space="preserve"> charges are correct </w:t>
+      </w:r>
+    </w:p>
+    <w:p>
+      <w:pPr>
+        <w:pStyle w:val="ListParagraph"/>
+        <w:numPr>
+          <w:ilvl w:val="0"/>
+          <w:numId w:val="35"/>
+        </w:numPr>
+      </w:pPr>
+      <w:r>
+        <w:rPr>
+          <w:b/>
+          <w:bCs/>
+        </w:rPr>
+        <w:t>Verify</w:t>
+      </w:r>
+      <w:r>
+        <w:t xml:space="preserve"> it 201</w:t>
+      </w:r>
+      <w:r>
+        <w:t>5</w:t>
+      </w:r>
+      <w:r>
+        <w:t xml:space="preserve"> charges are correct </w:t>
+      </w:r>
+    </w:p>
+    <w:p>
+      <w:pPr>
+        <w:pStyle w:val="ListParagraph"/>
+        <w:numPr>
+          <w:ilvl w:val="0"/>
+          <w:numId w:val="35"/>
+        </w:numPr>
+      </w:pPr>
+      <w:r>
+        <w:rPr>
+          <w:b/>
+          <w:bCs/>
+        </w:rPr>
+        <w:t>Verify</w:t>
+      </w:r>
+      <w:r>
+        <w:t xml:space="preserve"> it 201</w:t>
+      </w:r>
+      <w:r>
+        <w:t>4</w:t>
+      </w:r>
+      <w:r>
+        <w:t xml:space="preserve"> charges are correct </w:t>
+      </w:r>
+    </w:p>
+    <w:p>
+      <w:pPr>
+        <w:pStyle w:val="ListParagraph"/>
+        <w:numPr>
+          <w:ilvl w:val="0"/>
+          <w:numId w:val="35"/>
+        </w:numPr>
+      </w:pPr>
+      <w:r>
+        <w:rPr>
+          <w:b/>
+          <w:bCs/>
+        </w:rPr>
+        <w:t>Verify</w:t>
+      </w:r>
+      <w:r>
+        <w:t xml:space="preserve"> it 201</w:t>
+      </w:r>
+      <w:r>
+        <w:t>3</w:t>
+      </w:r>
+      <w:r>
+        <w:t xml:space="preserve"> charges are correct </w:t>
+      </w:r>
+    </w:p>
+    <w:p>
+      <w:pPr>
+        <w:pStyle w:val="ListParagraph"/>
+        <w:numPr>
+          <w:ilvl w:val="0"/>
+          <w:numId w:val="35"/>
+        </w:numPr>
+      </w:pPr>
+      <w:r>
+        <w:rPr>
+          <w:b/>
+          <w:bCs/>
+        </w:rPr>
+        <w:t>Verify</w:t>
+      </w:r>
+      <w:r>
+        <w:t xml:space="preserve"> it 201</w:t>
+      </w:r>
+      <w:r>
+        <w:t>2</w:t>
+      </w:r>
+      <w:r>
+        <w:t xml:space="preserve"> charges are correct </w:t>
+      </w:r>
+    </w:p>
+    <w:p>
+      <w:pPr>
+        <w:pStyle w:val="ListParagraph"/>
+        <w:numPr>
+          <w:ilvl w:val="0"/>
+          <w:numId w:val="35"/>
+        </w:numPr>
+      </w:pPr>
+      <w:r>
+        <w:rPr>
+          <w:b/>
+          <w:bCs/>
+        </w:rPr>
+        <w:t>Verify</w:t>
+      </w:r>
+      <w:r>
+        <w:t xml:space="preserve"> it 201</w:t>
+      </w:r>
+      <w:r>
+        <w:t>1</w:t>
+      </w:r>
+      <w:r>
+        <w:t xml:space="preserve"> charges are correct </w:t>
+      </w:r>
+    </w:p>
+    <w:p>
+      <w:pPr>
+        <w:pStyle w:val="ListParagraph"/>
+        <w:numPr>
+          <w:ilvl w:val="0"/>
+          <w:numId w:val="35"/>
+        </w:numPr>
+      </w:pPr>
+      <w:r>
+        <w:rPr>
+          <w:b/>
+          <w:bCs/>
+        </w:rPr>
+        <w:t>Verify</w:t>
+      </w:r>
+      <w:r>
+        <w:t xml:space="preserve"> its length is correct</w:t>
+      </w:r>
+    </w:p>
     <w:p/>
     <w:sectPr>
       <w:pgSz w:w="12240" w:h="15840"/>
@@ -5370,6 +5138,92 @@
     </w:lvl>
   </w:abstractNum>
   <w:abstractNum w:abstractNumId="7" w15:restartNumberingAfterBreak="0">
+    <w:nsid w:val="0DAA57B1"/>
+    <w:multiLevelType w:val="hybridMultilevel"/>
+    <w:tmpl w:val="B82ABE14"/>
+    <w:lvl w:ilvl="0" w:tplc="0809000F">
+      <w:start w:val="1"/>
+      <w:numFmt w:val="decimal"/>
+      <w:lvlText w:val="%1."/>
+      <w:lvlJc w:val="left"/>
+      <w:pPr>
+        <w:ind w:left="720" w:hanging="360"/>
+      </w:pPr>
+    </w:lvl>
+    <w:lvl w:ilvl="1" w:tplc="08090019" w:tentative="1">
+      <w:start w:val="1"/>
+      <w:numFmt w:val="lowerLetter"/>
+      <w:lvlText w:val="%2."/>
+      <w:lvlJc w:val="left"/>
+      <w:pPr>
+        <w:ind w:left="1440" w:hanging="360"/>
+      </w:pPr>
+    </w:lvl>
+    <w:lvl w:ilvl="2" w:tplc="0809001B" w:tentative="1">
+      <w:start w:val="1"/>
+      <w:numFmt w:val="lowerRoman"/>
+      <w:lvlText w:val="%3."/>
+      <w:lvlJc w:val="right"/>
+      <w:pPr>
+        <w:ind w:left="2160" w:hanging="180"/>
+      </w:pPr>
+    </w:lvl>
+    <w:lvl w:ilvl="3" w:tplc="0809000F" w:tentative="1">
+      <w:start w:val="1"/>
+      <w:numFmt w:val="decimal"/>
+      <w:lvlText w:val="%4."/>
+      <w:lvlJc w:val="left"/>
+      <w:pPr>
+        <w:ind w:left="2880" w:hanging="360"/>
+      </w:pPr>
+    </w:lvl>
+    <w:lvl w:ilvl="4" w:tplc="08090019" w:tentative="1">
+      <w:start w:val="1"/>
+      <w:numFmt w:val="lowerLetter"/>
+      <w:lvlText w:val="%5."/>
+      <w:lvlJc w:val="left"/>
+      <w:pPr>
+        <w:ind w:left="3600" w:hanging="360"/>
+      </w:pPr>
+    </w:lvl>
+    <w:lvl w:ilvl="5" w:tplc="0809001B" w:tentative="1">
+      <w:start w:val="1"/>
+      <w:numFmt w:val="lowerRoman"/>
+      <w:lvlText w:val="%6."/>
+      <w:lvlJc w:val="right"/>
+      <w:pPr>
+        <w:ind w:left="4320" w:hanging="180"/>
+      </w:pPr>
+    </w:lvl>
+    <w:lvl w:ilvl="6" w:tplc="0809000F" w:tentative="1">
+      <w:start w:val="1"/>
+      <w:numFmt w:val="decimal"/>
+      <w:lvlText w:val="%7."/>
+      <w:lvlJc w:val="left"/>
+      <w:pPr>
+        <w:ind w:left="5040" w:hanging="360"/>
+      </w:pPr>
+    </w:lvl>
+    <w:lvl w:ilvl="7" w:tplc="08090019" w:tentative="1">
+      <w:start w:val="1"/>
+      <w:numFmt w:val="lowerLetter"/>
+      <w:lvlText w:val="%8."/>
+      <w:lvlJc w:val="left"/>
+      <w:pPr>
+        <w:ind w:left="5760" w:hanging="360"/>
+      </w:pPr>
+    </w:lvl>
+    <w:lvl w:ilvl="8" w:tplc="0809001B" w:tentative="1">
+      <w:start w:val="1"/>
+      <w:numFmt w:val="lowerRoman"/>
+      <w:lvlText w:val="%9."/>
+      <w:lvlJc w:val="right"/>
+      <w:pPr>
+        <w:ind w:left="6480" w:hanging="180"/>
+      </w:pPr>
+    </w:lvl>
+  </w:abstractNum>
+  <w:abstractNum w:abstractNumId="8" w15:restartNumberingAfterBreak="0">
     <w:nsid w:val="11C27384"/>
     <w:multiLevelType w:val="hybridMultilevel"/>
     <w:tmpl w:val="99C21EEA"/>
@@ -5455,7 +5309,7 @@
       </w:pPr>
     </w:lvl>
   </w:abstractNum>
-  <w:abstractNum w:abstractNumId="8" w15:restartNumberingAfterBreak="0">
+  <w:abstractNum w:abstractNumId="9" w15:restartNumberingAfterBreak="0">
     <w:nsid w:val="15BB6807"/>
     <w:multiLevelType w:val="hybridMultilevel"/>
     <w:tmpl w:val="65B2D666"/>
@@ -5541,7 +5395,7 @@
       </w:pPr>
     </w:lvl>
   </w:abstractNum>
-  <w:abstractNum w:abstractNumId="9" w15:restartNumberingAfterBreak="0">
+  <w:abstractNum w:abstractNumId="10" w15:restartNumberingAfterBreak="0">
     <w:nsid w:val="1B536D12"/>
     <w:multiLevelType w:val="hybridMultilevel"/>
     <w:tmpl w:val="65B2D666"/>
@@ -5627,7 +5481,7 @@
       </w:pPr>
     </w:lvl>
   </w:abstractNum>
-  <w:abstractNum w:abstractNumId="10" w15:restartNumberingAfterBreak="0">
+  <w:abstractNum w:abstractNumId="11" w15:restartNumberingAfterBreak="0">
     <w:nsid w:val="1CDD022D"/>
     <w:multiLevelType w:val="hybridMultilevel"/>
     <w:tmpl w:val="73E23D7A"/>
@@ -5713,7 +5567,7 @@
       </w:pPr>
     </w:lvl>
   </w:abstractNum>
-  <w:abstractNum w:abstractNumId="11" w15:restartNumberingAfterBreak="0">
+  <w:abstractNum w:abstractNumId="12" w15:restartNumberingAfterBreak="0">
     <w:nsid w:val="24157B7E"/>
     <w:multiLevelType w:val="hybridMultilevel"/>
     <w:tmpl w:val="B82ABE14"/>
@@ -5799,7 +5653,7 @@
       </w:pPr>
     </w:lvl>
   </w:abstractNum>
-  <w:abstractNum w:abstractNumId="12" w15:restartNumberingAfterBreak="0">
+  <w:abstractNum w:abstractNumId="13" w15:restartNumberingAfterBreak="0">
     <w:nsid w:val="25670D60"/>
     <w:multiLevelType w:val="hybridMultilevel"/>
     <w:tmpl w:val="B82ABE14"/>
@@ -5885,7 +5739,7 @@
       </w:pPr>
     </w:lvl>
   </w:abstractNum>
-  <w:abstractNum w:abstractNumId="13" w15:restartNumberingAfterBreak="0">
+  <w:abstractNum w:abstractNumId="14" w15:restartNumberingAfterBreak="0">
     <w:nsid w:val="270B1D2E"/>
     <w:multiLevelType w:val="hybridMultilevel"/>
     <w:tmpl w:val="73E23D7A"/>
@@ -5971,7 +5825,7 @@
       </w:pPr>
     </w:lvl>
   </w:abstractNum>
-  <w:abstractNum w:abstractNumId="14" w15:restartNumberingAfterBreak="0">
+  <w:abstractNum w:abstractNumId="15" w15:restartNumberingAfterBreak="0">
     <w:nsid w:val="2A511340"/>
     <w:multiLevelType w:val="hybridMultilevel"/>
     <w:tmpl w:val="B82ABE14"/>
@@ -6057,7 +5911,7 @@
       </w:pPr>
     </w:lvl>
   </w:abstractNum>
-  <w:abstractNum w:abstractNumId="15" w15:restartNumberingAfterBreak="0">
+  <w:abstractNum w:abstractNumId="16" w15:restartNumberingAfterBreak="0">
     <w:nsid w:val="31DB5588"/>
     <w:multiLevelType w:val="hybridMultilevel"/>
     <w:tmpl w:val="B82ABE14"/>
@@ -6143,7 +5997,7 @@
       </w:pPr>
     </w:lvl>
   </w:abstractNum>
-  <w:abstractNum w:abstractNumId="16" w15:restartNumberingAfterBreak="0">
+  <w:abstractNum w:abstractNumId="17" w15:restartNumberingAfterBreak="0">
     <w:nsid w:val="39275A4B"/>
     <w:multiLevelType w:val="hybridMultilevel"/>
     <w:tmpl w:val="73E23D7A"/>
@@ -6229,7 +6083,7 @@
       </w:pPr>
     </w:lvl>
   </w:abstractNum>
-  <w:abstractNum w:abstractNumId="17" w15:restartNumberingAfterBreak="0">
+  <w:abstractNum w:abstractNumId="18" w15:restartNumberingAfterBreak="0">
     <w:nsid w:val="39D31173"/>
     <w:multiLevelType w:val="hybridMultilevel"/>
     <w:tmpl w:val="65B2D666"/>
@@ -6315,7 +6169,7 @@
       </w:pPr>
     </w:lvl>
   </w:abstractNum>
-  <w:abstractNum w:abstractNumId="18" w15:restartNumberingAfterBreak="0">
+  <w:abstractNum w:abstractNumId="19" w15:restartNumberingAfterBreak="0">
     <w:nsid w:val="3E004B6C"/>
     <w:multiLevelType w:val="hybridMultilevel"/>
     <w:tmpl w:val="65B2D666"/>
@@ -6401,7 +6255,7 @@
       </w:pPr>
     </w:lvl>
   </w:abstractNum>
-  <w:abstractNum w:abstractNumId="19" w15:restartNumberingAfterBreak="0">
+  <w:abstractNum w:abstractNumId="20" w15:restartNumberingAfterBreak="0">
     <w:nsid w:val="3FBC5D2A"/>
     <w:multiLevelType w:val="hybridMultilevel"/>
     <w:tmpl w:val="65B2D666"/>
@@ -6487,7 +6341,93 @@
       </w:pPr>
     </w:lvl>
   </w:abstractNum>
-  <w:abstractNum w:abstractNumId="20" w15:restartNumberingAfterBreak="0">
+  <w:abstractNum w:abstractNumId="21" w15:restartNumberingAfterBreak="0">
+    <w:nsid w:val="4264459C"/>
+    <w:multiLevelType w:val="hybridMultilevel"/>
+    <w:tmpl w:val="B82ABE14"/>
+    <w:lvl w:ilvl="0" w:tplc="0809000F">
+      <w:start w:val="1"/>
+      <w:numFmt w:val="decimal"/>
+      <w:lvlText w:val="%1."/>
+      <w:lvlJc w:val="left"/>
+      <w:pPr>
+        <w:ind w:left="720" w:hanging="360"/>
+      </w:pPr>
+    </w:lvl>
+    <w:lvl w:ilvl="1" w:tplc="08090019" w:tentative="1">
+      <w:start w:val="1"/>
+      <w:numFmt w:val="lowerLetter"/>
+      <w:lvlText w:val="%2."/>
+      <w:lvlJc w:val="left"/>
+      <w:pPr>
+        <w:ind w:left="1440" w:hanging="360"/>
+      </w:pPr>
+    </w:lvl>
+    <w:lvl w:ilvl="2" w:tplc="0809001B" w:tentative="1">
+      <w:start w:val="1"/>
+      <w:numFmt w:val="lowerRoman"/>
+      <w:lvlText w:val="%3."/>
+      <w:lvlJc w:val="right"/>
+      <w:pPr>
+        <w:ind w:left="2160" w:hanging="180"/>
+      </w:pPr>
+    </w:lvl>
+    <w:lvl w:ilvl="3" w:tplc="0809000F" w:tentative="1">
+      <w:start w:val="1"/>
+      <w:numFmt w:val="decimal"/>
+      <w:lvlText w:val="%4."/>
+      <w:lvlJc w:val="left"/>
+      <w:pPr>
+        <w:ind w:left="2880" w:hanging="360"/>
+      </w:pPr>
+    </w:lvl>
+    <w:lvl w:ilvl="4" w:tplc="08090019" w:tentative="1">
+      <w:start w:val="1"/>
+      <w:numFmt w:val="lowerLetter"/>
+      <w:lvlText w:val="%5."/>
+      <w:lvlJc w:val="left"/>
+      <w:pPr>
+        <w:ind w:left="3600" w:hanging="360"/>
+      </w:pPr>
+    </w:lvl>
+    <w:lvl w:ilvl="5" w:tplc="0809001B" w:tentative="1">
+      <w:start w:val="1"/>
+      <w:numFmt w:val="lowerRoman"/>
+      <w:lvlText w:val="%6."/>
+      <w:lvlJc w:val="right"/>
+      <w:pPr>
+        <w:ind w:left="4320" w:hanging="180"/>
+      </w:pPr>
+    </w:lvl>
+    <w:lvl w:ilvl="6" w:tplc="0809000F" w:tentative="1">
+      <w:start w:val="1"/>
+      <w:numFmt w:val="decimal"/>
+      <w:lvlText w:val="%7."/>
+      <w:lvlJc w:val="left"/>
+      <w:pPr>
+        <w:ind w:left="5040" w:hanging="360"/>
+      </w:pPr>
+    </w:lvl>
+    <w:lvl w:ilvl="7" w:tplc="08090019" w:tentative="1">
+      <w:start w:val="1"/>
+      <w:numFmt w:val="lowerLetter"/>
+      <w:lvlText w:val="%8."/>
+      <w:lvlJc w:val="left"/>
+      <w:pPr>
+        <w:ind w:left="5760" w:hanging="360"/>
+      </w:pPr>
+    </w:lvl>
+    <w:lvl w:ilvl="8" w:tplc="0809001B" w:tentative="1">
+      <w:start w:val="1"/>
+      <w:numFmt w:val="lowerRoman"/>
+      <w:lvlText w:val="%9."/>
+      <w:lvlJc w:val="right"/>
+      <w:pPr>
+        <w:ind w:left="6480" w:hanging="180"/>
+      </w:pPr>
+    </w:lvl>
+  </w:abstractNum>
+  <w:abstractNum w:abstractNumId="22" w15:restartNumberingAfterBreak="0">
     <w:nsid w:val="465A339B"/>
     <w:multiLevelType w:val="hybridMultilevel"/>
     <w:tmpl w:val="73E23D7A"/>
@@ -6573,7 +6513,7 @@
       </w:pPr>
     </w:lvl>
   </w:abstractNum>
-  <w:abstractNum w:abstractNumId="21" w15:restartNumberingAfterBreak="0">
+  <w:abstractNum w:abstractNumId="23" w15:restartNumberingAfterBreak="0">
     <w:nsid w:val="48411C3B"/>
     <w:multiLevelType w:val="hybridMultilevel"/>
     <w:tmpl w:val="B82ABE14"/>
@@ -6659,7 +6599,7 @@
       </w:pPr>
     </w:lvl>
   </w:abstractNum>
-  <w:abstractNum w:abstractNumId="22" w15:restartNumberingAfterBreak="0">
+  <w:abstractNum w:abstractNumId="24" w15:restartNumberingAfterBreak="0">
     <w:nsid w:val="49E7622E"/>
     <w:multiLevelType w:val="hybridMultilevel"/>
     <w:tmpl w:val="B82ABE14"/>
@@ -6745,7 +6685,7 @@
       </w:pPr>
     </w:lvl>
   </w:abstractNum>
-  <w:abstractNum w:abstractNumId="23" w15:restartNumberingAfterBreak="0">
+  <w:abstractNum w:abstractNumId="25" w15:restartNumberingAfterBreak="0">
     <w:nsid w:val="53E13254"/>
     <w:multiLevelType w:val="hybridMultilevel"/>
     <w:tmpl w:val="65B2D666"/>
@@ -6831,7 +6771,7 @@
       </w:pPr>
     </w:lvl>
   </w:abstractNum>
-  <w:abstractNum w:abstractNumId="24" w15:restartNumberingAfterBreak="0">
+  <w:abstractNum w:abstractNumId="26" w15:restartNumberingAfterBreak="0">
     <w:nsid w:val="54F21318"/>
     <w:multiLevelType w:val="multilevel"/>
     <w:tmpl w:val="0809001D"/>
@@ -6917,7 +6857,7 @@
       </w:pPr>
     </w:lvl>
   </w:abstractNum>
-  <w:abstractNum w:abstractNumId="25" w15:restartNumberingAfterBreak="0">
+  <w:abstractNum w:abstractNumId="27" w15:restartNumberingAfterBreak="0">
     <w:nsid w:val="59445FB4"/>
     <w:multiLevelType w:val="hybridMultilevel"/>
     <w:tmpl w:val="65B2D666"/>
@@ -7003,7 +6943,7 @@
       </w:pPr>
     </w:lvl>
   </w:abstractNum>
-  <w:abstractNum w:abstractNumId="26" w15:restartNumberingAfterBreak="0">
+  <w:abstractNum w:abstractNumId="28" w15:restartNumberingAfterBreak="0">
     <w:nsid w:val="5A9B33BE"/>
     <w:multiLevelType w:val="hybridMultilevel"/>
     <w:tmpl w:val="B82ABE14"/>
@@ -7089,7 +7029,7 @@
       </w:pPr>
     </w:lvl>
   </w:abstractNum>
-  <w:abstractNum w:abstractNumId="27" w15:restartNumberingAfterBreak="0">
+  <w:abstractNum w:abstractNumId="29" w15:restartNumberingAfterBreak="0">
     <w:nsid w:val="5F712BF1"/>
     <w:multiLevelType w:val="hybridMultilevel"/>
     <w:tmpl w:val="B82ABE14"/>
@@ -7175,7 +7115,7 @@
       </w:pPr>
     </w:lvl>
   </w:abstractNum>
-  <w:abstractNum w:abstractNumId="28" w15:restartNumberingAfterBreak="0">
+  <w:abstractNum w:abstractNumId="30" w15:restartNumberingAfterBreak="0">
     <w:nsid w:val="6BB13E9E"/>
     <w:multiLevelType w:val="hybridMultilevel"/>
     <w:tmpl w:val="65B2D666"/>
@@ -7261,7 +7201,7 @@
       </w:pPr>
     </w:lvl>
   </w:abstractNum>
-  <w:abstractNum w:abstractNumId="29" w15:restartNumberingAfterBreak="0">
+  <w:abstractNum w:abstractNumId="31" w15:restartNumberingAfterBreak="0">
     <w:nsid w:val="6E311ACF"/>
     <w:multiLevelType w:val="hybridMultilevel"/>
     <w:tmpl w:val="73E23D7A"/>
@@ -7347,7 +7287,7 @@
       </w:pPr>
     </w:lvl>
   </w:abstractNum>
-  <w:abstractNum w:abstractNumId="30" w15:restartNumberingAfterBreak="0">
+  <w:abstractNum w:abstractNumId="32" w15:restartNumberingAfterBreak="0">
     <w:nsid w:val="71C55949"/>
     <w:multiLevelType w:val="hybridMultilevel"/>
     <w:tmpl w:val="73E23D7A"/>
@@ -7433,7 +7373,7 @@
       </w:pPr>
     </w:lvl>
   </w:abstractNum>
-  <w:abstractNum w:abstractNumId="31" w15:restartNumberingAfterBreak="0">
+  <w:abstractNum w:abstractNumId="33" w15:restartNumberingAfterBreak="0">
     <w:nsid w:val="71F63133"/>
     <w:multiLevelType w:val="hybridMultilevel"/>
     <w:tmpl w:val="73E23D7A"/>
@@ -7519,7 +7459,7 @@
       </w:pPr>
     </w:lvl>
   </w:abstractNum>
-  <w:abstractNum w:abstractNumId="32" w15:restartNumberingAfterBreak="0">
+  <w:abstractNum w:abstractNumId="34" w15:restartNumberingAfterBreak="0">
     <w:nsid w:val="73171079"/>
     <w:multiLevelType w:val="hybridMultilevel"/>
     <w:tmpl w:val="65B2D666"/>
@@ -7609,34 +7549,34 @@
     <w:abstractNumId w:val="4"/>
   </w:num>
   <w:num w:numId="2">
-    <w:abstractNumId w:val="24"/>
+    <w:abstractNumId w:val="26"/>
   </w:num>
   <w:num w:numId="3">
     <w:abstractNumId w:val="3"/>
   </w:num>
   <w:num w:numId="4">
-    <w:abstractNumId w:val="7"/>
+    <w:abstractNumId w:val="8"/>
   </w:num>
   <w:num w:numId="5">
-    <w:abstractNumId w:val="30"/>
+    <w:abstractNumId w:val="32"/>
   </w:num>
   <w:num w:numId="6">
-    <w:abstractNumId w:val="20"/>
+    <w:abstractNumId w:val="22"/>
   </w:num>
   <w:num w:numId="7">
-    <w:abstractNumId w:val="29"/>
+    <w:abstractNumId w:val="31"/>
   </w:num>
   <w:num w:numId="8">
-    <w:abstractNumId w:val="31"/>
+    <w:abstractNumId w:val="33"/>
   </w:num>
   <w:num w:numId="9">
-    <w:abstractNumId w:val="16"/>
+    <w:abstractNumId w:val="17"/>
   </w:num>
   <w:num w:numId="10">
-    <w:abstractNumId w:val="13"/>
+    <w:abstractNumId w:val="14"/>
   </w:num>
   <w:num w:numId="11">
-    <w:abstractNumId w:val="8"/>
+    <w:abstractNumId w:val="9"/>
   </w:num>
   <w:num w:numId="12">
     <w:abstractNumId w:val="0"/>
@@ -7645,13 +7585,13 @@
     <w:abstractNumId w:val="1"/>
   </w:num>
   <w:num w:numId="14">
-    <w:abstractNumId w:val="9"/>
+    <w:abstractNumId w:val="10"/>
   </w:num>
   <w:num w:numId="15">
-    <w:abstractNumId w:val="32"/>
+    <w:abstractNumId w:val="34"/>
   </w:num>
   <w:num w:numId="16">
-    <w:abstractNumId w:val="25"/>
+    <w:abstractNumId w:val="27"/>
   </w:num>
   <w:num w:numId="17">
     <w:abstractNumId w:val="2"/>
@@ -7660,49 +7600,55 @@
     <w:abstractNumId w:val="6"/>
   </w:num>
   <w:num w:numId="19">
-    <w:abstractNumId w:val="28"/>
+    <w:abstractNumId w:val="30"/>
   </w:num>
   <w:num w:numId="20">
-    <w:abstractNumId w:val="23"/>
+    <w:abstractNumId w:val="25"/>
   </w:num>
   <w:num w:numId="21">
-    <w:abstractNumId w:val="17"/>
+    <w:abstractNumId w:val="18"/>
   </w:num>
   <w:num w:numId="22">
-    <w:abstractNumId w:val="18"/>
+    <w:abstractNumId w:val="19"/>
   </w:num>
   <w:num w:numId="23">
-    <w:abstractNumId w:val="19"/>
+    <w:abstractNumId w:val="20"/>
   </w:num>
   <w:num w:numId="24">
-    <w:abstractNumId w:val="10"/>
+    <w:abstractNumId w:val="11"/>
   </w:num>
   <w:num w:numId="25">
-    <w:abstractNumId w:val="21"/>
+    <w:abstractNumId w:val="23"/>
   </w:num>
   <w:num w:numId="26">
     <w:abstractNumId w:val="5"/>
   </w:num>
   <w:num w:numId="27">
-    <w:abstractNumId w:val="22"/>
+    <w:abstractNumId w:val="24"/>
   </w:num>
   <w:num w:numId="28">
-    <w:abstractNumId w:val="14"/>
+    <w:abstractNumId w:val="15"/>
   </w:num>
   <w:num w:numId="29">
-    <w:abstractNumId w:val="26"/>
+    <w:abstractNumId w:val="28"/>
   </w:num>
   <w:num w:numId="30">
-    <w:abstractNumId w:val="15"/>
+    <w:abstractNumId w:val="16"/>
   </w:num>
   <w:num w:numId="31">
+    <w:abstractNumId w:val="13"/>
+  </w:num>
+  <w:num w:numId="32">
+    <w:abstractNumId w:val="29"/>
+  </w:num>
+  <w:num w:numId="33">
     <w:abstractNumId w:val="12"/>
   </w:num>
-  <w:num w:numId="32">
-    <w:abstractNumId w:val="27"/>
+  <w:num w:numId="34">
+    <w:abstractNumId w:val="21"/>
   </w:num>
-  <w:num w:numId="33">
-    <w:abstractNumId w:val="11"/>
+  <w:num w:numId="35">
+    <w:abstractNumId w:val="7"/>
   </w:num>
   <w:numIdMacAtCleanup w:val="33"/>
 </w:numbering>
@@ -7869,8 +7815,11 @@
     <w:lsdException w:name="Table 3D effects 3" w:semiHidden="1" w:unhideWhenUsed="1"/>
     <w:lsdException w:name="Table Contemporary" w:semiHidden="1" w:unhideWhenUsed="1"/>
     <w:lsdException w:name="Table Elegant" w:semiHidden="1" w:unhideWhenUsed="1"/>
+    <w:lsdException w:name="Table Professional" w:semiHidden="1" w:unhideWhenUsed="1"/>
     <w:lsdException w:name="Table Subtle 1" w:semiHidden="1" w:unhideWhenUsed="1"/>
     <w:lsdException w:name="Table Subtle 2" w:semiHidden="1" w:unhideWhenUsed="1"/>
+    <w:lsdException w:name="Table Web 1" w:semiHidden="1" w:unhideWhenUsed="1"/>
+    <w:lsdException w:name="Table Web 2" w:semiHidden="1" w:unhideWhenUsed="1"/>
     <w:lsdException w:name="Table Web 3" w:semiHidden="1" w:unhideWhenUsed="1"/>
     <w:lsdException w:name="Balloon Text" w:semiHidden="1" w:unhideWhenUsed="1"/>
     <w:lsdException w:name="Table Grid" w:uiPriority="39"/>
@@ -9399,12 +9348,139 @@
 </file>
 
 <file path=customXml/item1.xml><?xml version="1.0" encoding="utf-8"?>
-<?mso-contentType ?>
-<FormTemplates xmlns="http://schemas.microsoft.com/sharepoint/v3/contenttype/forms">
-  <Display>DocumentLibraryForm</Display>
-  <Edit>AssetEditForm</Edit>
-  <New>DocumentLibraryForm</New>
-</FormTemplates>
+<p:properties xmlns:p="http://schemas.microsoft.com/office/2006/metadata/properties" xmlns:xsi="http://www.w3.org/2001/XMLSchema-instance" xmlns:pc="http://schemas.microsoft.com/office/infopath/2007/PartnerControls">
+  <documentManagement>
+    <LocLastLocAttemptVersionTypeLookup xmlns="4873beb7-5857-4685-be1f-d57550cc96cc" xsi:nil="true"/>
+    <MarketSpecific xmlns="4873beb7-5857-4685-be1f-d57550cc96cc">false</MarketSpecific>
+    <ApprovalStatus xmlns="4873beb7-5857-4685-be1f-d57550cc96cc">InProgress</ApprovalStatus>
+    <LocComments xmlns="4873beb7-5857-4685-be1f-d57550cc96cc" xsi:nil="true"/>
+    <DirectSourceMarket xmlns="4873beb7-5857-4685-be1f-d57550cc96cc" xsi:nil="true"/>
+    <LocPublishedLinkedAssetsLookup xmlns="4873beb7-5857-4685-be1f-d57550cc96cc" xsi:nil="true"/>
+    <ThumbnailAssetId xmlns="4873beb7-5857-4685-be1f-d57550cc96cc" xsi:nil="true"/>
+    <PrimaryImageGen xmlns="4873beb7-5857-4685-be1f-d57550cc96cc">true</PrimaryImageGen>
+    <LegacyData xmlns="4873beb7-5857-4685-be1f-d57550cc96cc" xsi:nil="true"/>
+    <LocNewPublishedVersionLookup xmlns="4873beb7-5857-4685-be1f-d57550cc96cc" xsi:nil="true"/>
+    <NumericId xmlns="4873beb7-5857-4685-be1f-d57550cc96cc">102787001</NumericId>
+    <TPFriendlyName xmlns="4873beb7-5857-4685-be1f-d57550cc96cc" xsi:nil="true"/>
+    <LocOverallPublishStatusLookup xmlns="4873beb7-5857-4685-be1f-d57550cc96cc" xsi:nil="true"/>
+    <LocRecommendedHandoff xmlns="4873beb7-5857-4685-be1f-d57550cc96cc" xsi:nil="true"/>
+    <BlockPublish xmlns="4873beb7-5857-4685-be1f-d57550cc96cc">false</BlockPublish>
+    <BusinessGroup xmlns="4873beb7-5857-4685-be1f-d57550cc96cc" xsi:nil="true"/>
+    <OpenTemplate xmlns="4873beb7-5857-4685-be1f-d57550cc96cc">true</OpenTemplate>
+    <SourceTitle xmlns="4873beb7-5857-4685-be1f-d57550cc96cc" xsi:nil="true"/>
+    <LocOverallLocStatusLookup xmlns="4873beb7-5857-4685-be1f-d57550cc96cc" xsi:nil="true"/>
+    <APEditor xmlns="4873beb7-5857-4685-be1f-d57550cc96cc">
+      <UserInfo>
+        <DisplayName/>
+        <AccountId xsi:nil="true"/>
+        <AccountType/>
+      </UserInfo>
+    </APEditor>
+    <UALocComments xmlns="4873beb7-5857-4685-be1f-d57550cc96cc" xsi:nil="true"/>
+    <IntlLangReviewDate xmlns="4873beb7-5857-4685-be1f-d57550cc96cc" xsi:nil="true"/>
+    <PublishStatusLookup xmlns="4873beb7-5857-4685-be1f-d57550cc96cc">
+      <Value>1343188</Value>
+    </PublishStatusLookup>
+    <ParentAssetId xmlns="4873beb7-5857-4685-be1f-d57550cc96cc" xsi:nil="true"/>
+    <FeatureTagsTaxHTField0 xmlns="4873beb7-5857-4685-be1f-d57550cc96cc">
+      <Terms xmlns="http://schemas.microsoft.com/office/infopath/2007/PartnerControls"/>
+    </FeatureTagsTaxHTField0>
+    <MachineTranslated xmlns="4873beb7-5857-4685-be1f-d57550cc96cc">false</MachineTranslated>
+    <Providers xmlns="4873beb7-5857-4685-be1f-d57550cc96cc" xsi:nil="true"/>
+    <OriginalSourceMarket xmlns="4873beb7-5857-4685-be1f-d57550cc96cc" xsi:nil="true"/>
+    <APDescription xmlns="4873beb7-5857-4685-be1f-d57550cc96cc" xsi:nil="true"/>
+    <ContentItem xmlns="4873beb7-5857-4685-be1f-d57550cc96cc" xsi:nil="true"/>
+    <ClipArtFilename xmlns="4873beb7-5857-4685-be1f-d57550cc96cc" xsi:nil="true"/>
+    <TPInstallLocation xmlns="4873beb7-5857-4685-be1f-d57550cc96cc" xsi:nil="true"/>
+    <TimesCloned xmlns="4873beb7-5857-4685-be1f-d57550cc96cc" xsi:nil="true"/>
+    <PublishTargets xmlns="4873beb7-5857-4685-be1f-d57550cc96cc">OfficeOnlineVNext</PublishTargets>
+    <AcquiredFrom xmlns="4873beb7-5857-4685-be1f-d57550cc96cc">Internal MS</AcquiredFrom>
+    <AssetStart xmlns="4873beb7-5857-4685-be1f-d57550cc96cc">2011-11-23T17:29:00+00:00</AssetStart>
+    <FriendlyTitle xmlns="4873beb7-5857-4685-be1f-d57550cc96cc" xsi:nil="true"/>
+    <Provider xmlns="4873beb7-5857-4685-be1f-d57550cc96cc" xsi:nil="true"/>
+    <LastHandOff xmlns="4873beb7-5857-4685-be1f-d57550cc96cc" xsi:nil="true"/>
+    <TPClientViewer xmlns="4873beb7-5857-4685-be1f-d57550cc96cc" xsi:nil="true"/>
+    <TemplateStatus xmlns="4873beb7-5857-4685-be1f-d57550cc96cc">Complete</TemplateStatus>
+    <Downloads xmlns="4873beb7-5857-4685-be1f-d57550cc96cc">0</Downloads>
+    <OOCacheId xmlns="4873beb7-5857-4685-be1f-d57550cc96cc" xsi:nil="true"/>
+    <IsDeleted xmlns="4873beb7-5857-4685-be1f-d57550cc96cc">false</IsDeleted>
+    <LocPublishedDependentAssetsLookup xmlns="4873beb7-5857-4685-be1f-d57550cc96cc" xsi:nil="true"/>
+    <AssetExpire xmlns="4873beb7-5857-4685-be1f-d57550cc96cc">2029-05-12T07:00:00+00:00</AssetExpire>
+    <CSXSubmissionMarket xmlns="4873beb7-5857-4685-be1f-d57550cc96cc" xsi:nil="true"/>
+    <DSATActionTaken xmlns="4873beb7-5857-4685-be1f-d57550cc96cc" xsi:nil="true"/>
+    <SubmitterId xmlns="4873beb7-5857-4685-be1f-d57550cc96cc" xsi:nil="true"/>
+    <EditorialTags xmlns="4873beb7-5857-4685-be1f-d57550cc96cc" xsi:nil="true"/>
+    <TPExecutable xmlns="4873beb7-5857-4685-be1f-d57550cc96cc" xsi:nil="true"/>
+    <CSXSubmissionDate xmlns="4873beb7-5857-4685-be1f-d57550cc96cc" xsi:nil="true"/>
+    <CSXUpdate xmlns="4873beb7-5857-4685-be1f-d57550cc96cc">false</CSXUpdate>
+    <AssetType xmlns="4873beb7-5857-4685-be1f-d57550cc96cc">TP</AssetType>
+    <ApprovalLog xmlns="4873beb7-5857-4685-be1f-d57550cc96cc" xsi:nil="true"/>
+    <BugNumber xmlns="4873beb7-5857-4685-be1f-d57550cc96cc" xsi:nil="true"/>
+    <OriginAsset xmlns="4873beb7-5857-4685-be1f-d57550cc96cc" xsi:nil="true"/>
+    <TPComponent xmlns="4873beb7-5857-4685-be1f-d57550cc96cc" xsi:nil="true"/>
+    <Milestone xmlns="4873beb7-5857-4685-be1f-d57550cc96cc" xsi:nil="true"/>
+    <RecommendationsModifier xmlns="4873beb7-5857-4685-be1f-d57550cc96cc" xsi:nil="true"/>
+    <AssetId xmlns="4873beb7-5857-4685-be1f-d57550cc96cc">TP102787001</AssetId>
+    <PolicheckWords xmlns="4873beb7-5857-4685-be1f-d57550cc96cc" xsi:nil="true"/>
+    <TPLaunchHelpLink xmlns="4873beb7-5857-4685-be1f-d57550cc96cc" xsi:nil="true"/>
+    <IntlLocPriority xmlns="4873beb7-5857-4685-be1f-d57550cc96cc" xsi:nil="true"/>
+    <TPApplication xmlns="4873beb7-5857-4685-be1f-d57550cc96cc" xsi:nil="true"/>
+    <IntlLangReviewer xmlns="4873beb7-5857-4685-be1f-d57550cc96cc" xsi:nil="true"/>
+    <HandoffToMSDN xmlns="4873beb7-5857-4685-be1f-d57550cc96cc" xsi:nil="true"/>
+    <PlannedPubDate xmlns="4873beb7-5857-4685-be1f-d57550cc96cc" xsi:nil="true"/>
+    <CrawlForDependencies xmlns="4873beb7-5857-4685-be1f-d57550cc96cc">false</CrawlForDependencies>
+    <LocLastLocAttemptVersionLookup xmlns="4873beb7-5857-4685-be1f-d57550cc96cc">693888</LocLastLocAttemptVersionLookup>
+    <LocProcessedForHandoffsLookup xmlns="4873beb7-5857-4685-be1f-d57550cc96cc" xsi:nil="true"/>
+    <TrustLevel xmlns="4873beb7-5857-4685-be1f-d57550cc96cc">1 Microsoft Managed Content</TrustLevel>
+    <CampaignTagsTaxHTField0 xmlns="4873beb7-5857-4685-be1f-d57550cc96cc">
+      <Terms xmlns="http://schemas.microsoft.com/office/infopath/2007/PartnerControls"/>
+    </CampaignTagsTaxHTField0>
+    <TPNamespace xmlns="4873beb7-5857-4685-be1f-d57550cc96cc" xsi:nil="true"/>
+    <LocOverallPreviewStatusLookup xmlns="4873beb7-5857-4685-be1f-d57550cc96cc" xsi:nil="true"/>
+    <TaxCatchAll xmlns="4873beb7-5857-4685-be1f-d57550cc96cc"/>
+    <IsSearchable xmlns="4873beb7-5857-4685-be1f-d57550cc96cc">false</IsSearchable>
+    <TemplateTemplateType xmlns="4873beb7-5857-4685-be1f-d57550cc96cc">Word Document Template</TemplateTemplateType>
+    <Markets xmlns="4873beb7-5857-4685-be1f-d57550cc96cc"/>
+    <IntlLangReview xmlns="4873beb7-5857-4685-be1f-d57550cc96cc" xsi:nil="true"/>
+    <UAProjectedTotalWords xmlns="4873beb7-5857-4685-be1f-d57550cc96cc" xsi:nil="true"/>
+    <OutputCachingOn xmlns="4873beb7-5857-4685-be1f-d57550cc96cc">false</OutputCachingOn>
+    <AverageRating xmlns="4873beb7-5857-4685-be1f-d57550cc96cc" xsi:nil="true"/>
+    <LocMarketGroupTiers2 xmlns="4873beb7-5857-4685-be1f-d57550cc96cc" xsi:nil="true"/>
+    <APAuthor xmlns="4873beb7-5857-4685-be1f-d57550cc96cc">
+      <UserInfo>
+        <DisplayName>REDMOND\v-namall</DisplayName>
+        <AccountId>978</AccountId>
+        <AccountType/>
+      </UserInfo>
+    </APAuthor>
+    <TPCommandLine xmlns="4873beb7-5857-4685-be1f-d57550cc96cc" xsi:nil="true"/>
+    <LocManualTestRequired xmlns="4873beb7-5857-4685-be1f-d57550cc96cc">false</LocManualTestRequired>
+    <TPAppVersion xmlns="4873beb7-5857-4685-be1f-d57550cc96cc" xsi:nil="true"/>
+    <EditorialStatus xmlns="4873beb7-5857-4685-be1f-d57550cc96cc">Complete</EditorialStatus>
+    <LocProcessedForMarketsLookup xmlns="4873beb7-5857-4685-be1f-d57550cc96cc" xsi:nil="true"/>
+    <LastModifiedDateTime xmlns="4873beb7-5857-4685-be1f-d57550cc96cc" xsi:nil="true"/>
+    <TPLaunchHelpLinkType xmlns="4873beb7-5857-4685-be1f-d57550cc96cc">Template</TPLaunchHelpLinkType>
+    <ScenarioTagsTaxHTField0 xmlns="4873beb7-5857-4685-be1f-d57550cc96cc">
+      <Terms xmlns="http://schemas.microsoft.com/office/infopath/2007/PartnerControls"/>
+    </ScenarioTagsTaxHTField0>
+    <OriginalRelease xmlns="4873beb7-5857-4685-be1f-d57550cc96cc">14</OriginalRelease>
+    <LocalizationTagsTaxHTField0 xmlns="4873beb7-5857-4685-be1f-d57550cc96cc">
+      <Terms xmlns="http://schemas.microsoft.com/office/infopath/2007/PartnerControls"/>
+    </LocalizationTagsTaxHTField0>
+    <Manager xmlns="4873beb7-5857-4685-be1f-d57550cc96cc" xsi:nil="true"/>
+    <UALocRecommendation xmlns="4873beb7-5857-4685-be1f-d57550cc96cc">Localize</UALocRecommendation>
+    <LocOverallHandbackStatusLookup xmlns="4873beb7-5857-4685-be1f-d57550cc96cc" xsi:nil="true"/>
+    <ArtSampleDocs xmlns="4873beb7-5857-4685-be1f-d57550cc96cc" xsi:nil="true"/>
+    <UACurrentWords xmlns="4873beb7-5857-4685-be1f-d57550cc96cc" xsi:nil="true"/>
+    <ShowIn xmlns="4873beb7-5857-4685-be1f-d57550cc96cc">Show everywhere</ShowIn>
+    <CSXHash xmlns="4873beb7-5857-4685-be1f-d57550cc96cc" xsi:nil="true"/>
+    <VoteCount xmlns="4873beb7-5857-4685-be1f-d57550cc96cc" xsi:nil="true"/>
+    <InternalTagsTaxHTField0 xmlns="4873beb7-5857-4685-be1f-d57550cc96cc">
+      <Terms xmlns="http://schemas.microsoft.com/office/infopath/2007/PartnerControls"/>
+    </InternalTagsTaxHTField0>
+    <UANotes xmlns="4873beb7-5857-4685-be1f-d57550cc96cc" xsi:nil="true"/>
+  </documentManagement>
+</p:properties>
 </file>
 
 <file path=customXml/item2.xml><?xml version="1.0" encoding="utf-8"?>
@@ -10448,139 +10524,12 @@
 </file>
 
 <file path=customXml/item3.xml><?xml version="1.0" encoding="utf-8"?>
-<p:properties xmlns:p="http://schemas.microsoft.com/office/2006/metadata/properties" xmlns:xsi="http://www.w3.org/2001/XMLSchema-instance" xmlns:pc="http://schemas.microsoft.com/office/infopath/2007/PartnerControls">
-  <documentManagement>
-    <LocLastLocAttemptVersionTypeLookup xmlns="4873beb7-5857-4685-be1f-d57550cc96cc" xsi:nil="true"/>
-    <MarketSpecific xmlns="4873beb7-5857-4685-be1f-d57550cc96cc">false</MarketSpecific>
-    <ApprovalStatus xmlns="4873beb7-5857-4685-be1f-d57550cc96cc">InProgress</ApprovalStatus>
-    <LocComments xmlns="4873beb7-5857-4685-be1f-d57550cc96cc" xsi:nil="true"/>
-    <DirectSourceMarket xmlns="4873beb7-5857-4685-be1f-d57550cc96cc" xsi:nil="true"/>
-    <LocPublishedLinkedAssetsLookup xmlns="4873beb7-5857-4685-be1f-d57550cc96cc" xsi:nil="true"/>
-    <ThumbnailAssetId xmlns="4873beb7-5857-4685-be1f-d57550cc96cc" xsi:nil="true"/>
-    <PrimaryImageGen xmlns="4873beb7-5857-4685-be1f-d57550cc96cc">true</PrimaryImageGen>
-    <LegacyData xmlns="4873beb7-5857-4685-be1f-d57550cc96cc" xsi:nil="true"/>
-    <LocNewPublishedVersionLookup xmlns="4873beb7-5857-4685-be1f-d57550cc96cc" xsi:nil="true"/>
-    <NumericId xmlns="4873beb7-5857-4685-be1f-d57550cc96cc">102787001</NumericId>
-    <TPFriendlyName xmlns="4873beb7-5857-4685-be1f-d57550cc96cc" xsi:nil="true"/>
-    <LocOverallPublishStatusLookup xmlns="4873beb7-5857-4685-be1f-d57550cc96cc" xsi:nil="true"/>
-    <LocRecommendedHandoff xmlns="4873beb7-5857-4685-be1f-d57550cc96cc" xsi:nil="true"/>
-    <BlockPublish xmlns="4873beb7-5857-4685-be1f-d57550cc96cc">false</BlockPublish>
-    <BusinessGroup xmlns="4873beb7-5857-4685-be1f-d57550cc96cc" xsi:nil="true"/>
-    <OpenTemplate xmlns="4873beb7-5857-4685-be1f-d57550cc96cc">true</OpenTemplate>
-    <SourceTitle xmlns="4873beb7-5857-4685-be1f-d57550cc96cc" xsi:nil="true"/>
-    <LocOverallLocStatusLookup xmlns="4873beb7-5857-4685-be1f-d57550cc96cc" xsi:nil="true"/>
-    <APEditor xmlns="4873beb7-5857-4685-be1f-d57550cc96cc">
-      <UserInfo>
-        <DisplayName/>
-        <AccountId xsi:nil="true"/>
-        <AccountType/>
-      </UserInfo>
-    </APEditor>
-    <UALocComments xmlns="4873beb7-5857-4685-be1f-d57550cc96cc" xsi:nil="true"/>
-    <IntlLangReviewDate xmlns="4873beb7-5857-4685-be1f-d57550cc96cc" xsi:nil="true"/>
-    <PublishStatusLookup xmlns="4873beb7-5857-4685-be1f-d57550cc96cc">
-      <Value>1343188</Value>
-    </PublishStatusLookup>
-    <ParentAssetId xmlns="4873beb7-5857-4685-be1f-d57550cc96cc" xsi:nil="true"/>
-    <FeatureTagsTaxHTField0 xmlns="4873beb7-5857-4685-be1f-d57550cc96cc">
-      <Terms xmlns="http://schemas.microsoft.com/office/infopath/2007/PartnerControls"/>
-    </FeatureTagsTaxHTField0>
-    <MachineTranslated xmlns="4873beb7-5857-4685-be1f-d57550cc96cc">false</MachineTranslated>
-    <Providers xmlns="4873beb7-5857-4685-be1f-d57550cc96cc" xsi:nil="true"/>
-    <OriginalSourceMarket xmlns="4873beb7-5857-4685-be1f-d57550cc96cc" xsi:nil="true"/>
-    <APDescription xmlns="4873beb7-5857-4685-be1f-d57550cc96cc" xsi:nil="true"/>
-    <ContentItem xmlns="4873beb7-5857-4685-be1f-d57550cc96cc" xsi:nil="true"/>
-    <ClipArtFilename xmlns="4873beb7-5857-4685-be1f-d57550cc96cc" xsi:nil="true"/>
-    <TPInstallLocation xmlns="4873beb7-5857-4685-be1f-d57550cc96cc" xsi:nil="true"/>
-    <TimesCloned xmlns="4873beb7-5857-4685-be1f-d57550cc96cc" xsi:nil="true"/>
-    <PublishTargets xmlns="4873beb7-5857-4685-be1f-d57550cc96cc">OfficeOnlineVNext</PublishTargets>
-    <AcquiredFrom xmlns="4873beb7-5857-4685-be1f-d57550cc96cc">Internal MS</AcquiredFrom>
-    <AssetStart xmlns="4873beb7-5857-4685-be1f-d57550cc96cc">2011-11-23T17:29:00+00:00</AssetStart>
-    <FriendlyTitle xmlns="4873beb7-5857-4685-be1f-d57550cc96cc" xsi:nil="true"/>
-    <Provider xmlns="4873beb7-5857-4685-be1f-d57550cc96cc" xsi:nil="true"/>
-    <LastHandOff xmlns="4873beb7-5857-4685-be1f-d57550cc96cc" xsi:nil="true"/>
-    <TPClientViewer xmlns="4873beb7-5857-4685-be1f-d57550cc96cc" xsi:nil="true"/>
-    <TemplateStatus xmlns="4873beb7-5857-4685-be1f-d57550cc96cc">Complete</TemplateStatus>
-    <Downloads xmlns="4873beb7-5857-4685-be1f-d57550cc96cc">0</Downloads>
-    <OOCacheId xmlns="4873beb7-5857-4685-be1f-d57550cc96cc" xsi:nil="true"/>
-    <IsDeleted xmlns="4873beb7-5857-4685-be1f-d57550cc96cc">false</IsDeleted>
-    <LocPublishedDependentAssetsLookup xmlns="4873beb7-5857-4685-be1f-d57550cc96cc" xsi:nil="true"/>
-    <AssetExpire xmlns="4873beb7-5857-4685-be1f-d57550cc96cc">2029-05-12T07:00:00+00:00</AssetExpire>
-    <CSXSubmissionMarket xmlns="4873beb7-5857-4685-be1f-d57550cc96cc" xsi:nil="true"/>
-    <DSATActionTaken xmlns="4873beb7-5857-4685-be1f-d57550cc96cc" xsi:nil="true"/>
-    <SubmitterId xmlns="4873beb7-5857-4685-be1f-d57550cc96cc" xsi:nil="true"/>
-    <EditorialTags xmlns="4873beb7-5857-4685-be1f-d57550cc96cc" xsi:nil="true"/>
-    <TPExecutable xmlns="4873beb7-5857-4685-be1f-d57550cc96cc" xsi:nil="true"/>
-    <CSXSubmissionDate xmlns="4873beb7-5857-4685-be1f-d57550cc96cc" xsi:nil="true"/>
-    <CSXUpdate xmlns="4873beb7-5857-4685-be1f-d57550cc96cc">false</CSXUpdate>
-    <AssetType xmlns="4873beb7-5857-4685-be1f-d57550cc96cc">TP</AssetType>
-    <ApprovalLog xmlns="4873beb7-5857-4685-be1f-d57550cc96cc" xsi:nil="true"/>
-    <BugNumber xmlns="4873beb7-5857-4685-be1f-d57550cc96cc" xsi:nil="true"/>
-    <OriginAsset xmlns="4873beb7-5857-4685-be1f-d57550cc96cc" xsi:nil="true"/>
-    <TPComponent xmlns="4873beb7-5857-4685-be1f-d57550cc96cc" xsi:nil="true"/>
-    <Milestone xmlns="4873beb7-5857-4685-be1f-d57550cc96cc" xsi:nil="true"/>
-    <RecommendationsModifier xmlns="4873beb7-5857-4685-be1f-d57550cc96cc" xsi:nil="true"/>
-    <AssetId xmlns="4873beb7-5857-4685-be1f-d57550cc96cc">TP102787001</AssetId>
-    <PolicheckWords xmlns="4873beb7-5857-4685-be1f-d57550cc96cc" xsi:nil="true"/>
-    <TPLaunchHelpLink xmlns="4873beb7-5857-4685-be1f-d57550cc96cc" xsi:nil="true"/>
-    <IntlLocPriority xmlns="4873beb7-5857-4685-be1f-d57550cc96cc" xsi:nil="true"/>
-    <TPApplication xmlns="4873beb7-5857-4685-be1f-d57550cc96cc" xsi:nil="true"/>
-    <IntlLangReviewer xmlns="4873beb7-5857-4685-be1f-d57550cc96cc" xsi:nil="true"/>
-    <HandoffToMSDN xmlns="4873beb7-5857-4685-be1f-d57550cc96cc" xsi:nil="true"/>
-    <PlannedPubDate xmlns="4873beb7-5857-4685-be1f-d57550cc96cc" xsi:nil="true"/>
-    <CrawlForDependencies xmlns="4873beb7-5857-4685-be1f-d57550cc96cc">false</CrawlForDependencies>
-    <LocLastLocAttemptVersionLookup xmlns="4873beb7-5857-4685-be1f-d57550cc96cc">693888</LocLastLocAttemptVersionLookup>
-    <LocProcessedForHandoffsLookup xmlns="4873beb7-5857-4685-be1f-d57550cc96cc" xsi:nil="true"/>
-    <TrustLevel xmlns="4873beb7-5857-4685-be1f-d57550cc96cc">1 Microsoft Managed Content</TrustLevel>
-    <CampaignTagsTaxHTField0 xmlns="4873beb7-5857-4685-be1f-d57550cc96cc">
-      <Terms xmlns="http://schemas.microsoft.com/office/infopath/2007/PartnerControls"/>
-    </CampaignTagsTaxHTField0>
-    <TPNamespace xmlns="4873beb7-5857-4685-be1f-d57550cc96cc" xsi:nil="true"/>
-    <LocOverallPreviewStatusLookup xmlns="4873beb7-5857-4685-be1f-d57550cc96cc" xsi:nil="true"/>
-    <TaxCatchAll xmlns="4873beb7-5857-4685-be1f-d57550cc96cc"/>
-    <IsSearchable xmlns="4873beb7-5857-4685-be1f-d57550cc96cc">false</IsSearchable>
-    <TemplateTemplateType xmlns="4873beb7-5857-4685-be1f-d57550cc96cc">Word Document Template</TemplateTemplateType>
-    <Markets xmlns="4873beb7-5857-4685-be1f-d57550cc96cc"/>
-    <IntlLangReview xmlns="4873beb7-5857-4685-be1f-d57550cc96cc" xsi:nil="true"/>
-    <UAProjectedTotalWords xmlns="4873beb7-5857-4685-be1f-d57550cc96cc" xsi:nil="true"/>
-    <OutputCachingOn xmlns="4873beb7-5857-4685-be1f-d57550cc96cc">false</OutputCachingOn>
-    <AverageRating xmlns="4873beb7-5857-4685-be1f-d57550cc96cc" xsi:nil="true"/>
-    <LocMarketGroupTiers2 xmlns="4873beb7-5857-4685-be1f-d57550cc96cc" xsi:nil="true"/>
-    <APAuthor xmlns="4873beb7-5857-4685-be1f-d57550cc96cc">
-      <UserInfo>
-        <DisplayName>REDMOND\v-namall</DisplayName>
-        <AccountId>978</AccountId>
-        <AccountType/>
-      </UserInfo>
-    </APAuthor>
-    <TPCommandLine xmlns="4873beb7-5857-4685-be1f-d57550cc96cc" xsi:nil="true"/>
-    <LocManualTestRequired xmlns="4873beb7-5857-4685-be1f-d57550cc96cc">false</LocManualTestRequired>
-    <TPAppVersion xmlns="4873beb7-5857-4685-be1f-d57550cc96cc" xsi:nil="true"/>
-    <EditorialStatus xmlns="4873beb7-5857-4685-be1f-d57550cc96cc">Complete</EditorialStatus>
-    <LocProcessedForMarketsLookup xmlns="4873beb7-5857-4685-be1f-d57550cc96cc" xsi:nil="true"/>
-    <LastModifiedDateTime xmlns="4873beb7-5857-4685-be1f-d57550cc96cc" xsi:nil="true"/>
-    <TPLaunchHelpLinkType xmlns="4873beb7-5857-4685-be1f-d57550cc96cc">Template</TPLaunchHelpLinkType>
-    <ScenarioTagsTaxHTField0 xmlns="4873beb7-5857-4685-be1f-d57550cc96cc">
-      <Terms xmlns="http://schemas.microsoft.com/office/infopath/2007/PartnerControls"/>
-    </ScenarioTagsTaxHTField0>
-    <OriginalRelease xmlns="4873beb7-5857-4685-be1f-d57550cc96cc">14</OriginalRelease>
-    <LocalizationTagsTaxHTField0 xmlns="4873beb7-5857-4685-be1f-d57550cc96cc">
-      <Terms xmlns="http://schemas.microsoft.com/office/infopath/2007/PartnerControls"/>
-    </LocalizationTagsTaxHTField0>
-    <Manager xmlns="4873beb7-5857-4685-be1f-d57550cc96cc" xsi:nil="true"/>
-    <UALocRecommendation xmlns="4873beb7-5857-4685-be1f-d57550cc96cc">Localize</UALocRecommendation>
-    <LocOverallHandbackStatusLookup xmlns="4873beb7-5857-4685-be1f-d57550cc96cc" xsi:nil="true"/>
-    <ArtSampleDocs xmlns="4873beb7-5857-4685-be1f-d57550cc96cc" xsi:nil="true"/>
-    <UACurrentWords xmlns="4873beb7-5857-4685-be1f-d57550cc96cc" xsi:nil="true"/>
-    <ShowIn xmlns="4873beb7-5857-4685-be1f-d57550cc96cc">Show everywhere</ShowIn>
-    <CSXHash xmlns="4873beb7-5857-4685-be1f-d57550cc96cc" xsi:nil="true"/>
-    <VoteCount xmlns="4873beb7-5857-4685-be1f-d57550cc96cc" xsi:nil="true"/>
-    <InternalTagsTaxHTField0 xmlns="4873beb7-5857-4685-be1f-d57550cc96cc">
-      <Terms xmlns="http://schemas.microsoft.com/office/infopath/2007/PartnerControls"/>
-    </InternalTagsTaxHTField0>
-    <UANotes xmlns="4873beb7-5857-4685-be1f-d57550cc96cc" xsi:nil="true"/>
-  </documentManagement>
-</p:properties>
+<?mso-contentType ?>
+<FormTemplates xmlns="http://schemas.microsoft.com/sharepoint/v3/contenttype/forms">
+  <Display>DocumentLibraryForm</Display>
+  <Edit>AssetEditForm</Edit>
+  <New>DocumentLibraryForm</New>
+</FormTemplates>
 </file>
 
 <file path=customXml/item4.xml><?xml version="1.0" encoding="utf-8"?>
@@ -10588,9 +10537,11 @@
 </file>
 
 <file path=customXml/itemProps1.xml><?xml version="1.0" encoding="utf-8"?>
-<ds:datastoreItem xmlns:ds="http://schemas.openxmlformats.org/officeDocument/2006/customXml" ds:itemID="{C01C3C56-10DB-49F7-B061-44D8728D078A}">
+<ds:datastoreItem xmlns:ds="http://schemas.openxmlformats.org/officeDocument/2006/customXml" ds:itemID="{7FBDB1CC-CEFB-4E46-8174-1F0AA0D30B24}">
   <ds:schemaRefs>
-    <ds:schemaRef ds:uri="http://schemas.microsoft.com/sharepoint/v3/contenttype/forms"/>
+    <ds:schemaRef ds:uri="http://schemas.microsoft.com/office/2006/metadata/properties"/>
+    <ds:schemaRef ds:uri="http://schemas.microsoft.com/office/infopath/2007/PartnerControls"/>
+    <ds:schemaRef ds:uri="4873beb7-5857-4685-be1f-d57550cc96cc"/>
   </ds:schemaRefs>
 </ds:datastoreItem>
 </file>
@@ -10614,17 +10565,15 @@
 </file>
 
 <file path=customXml/itemProps3.xml><?xml version="1.0" encoding="utf-8"?>
-<ds:datastoreItem xmlns:ds="http://schemas.openxmlformats.org/officeDocument/2006/customXml" ds:itemID="{7FBDB1CC-CEFB-4E46-8174-1F0AA0D30B24}">
+<ds:datastoreItem xmlns:ds="http://schemas.openxmlformats.org/officeDocument/2006/customXml" ds:itemID="{C01C3C56-10DB-49F7-B061-44D8728D078A}">
   <ds:schemaRefs>
-    <ds:schemaRef ds:uri="http://schemas.microsoft.com/office/2006/metadata/properties"/>
-    <ds:schemaRef ds:uri="http://schemas.microsoft.com/office/infopath/2007/PartnerControls"/>
-    <ds:schemaRef ds:uri="4873beb7-5857-4685-be1f-d57550cc96cc"/>
+    <ds:schemaRef ds:uri="http://schemas.microsoft.com/sharepoint/v3/contenttype/forms"/>
   </ds:schemaRefs>
 </ds:datastoreItem>
 </file>
 
 <file path=customXml/itemProps4.xml><?xml version="1.0" encoding="utf-8"?>
-<ds:datastoreItem xmlns:ds="http://schemas.openxmlformats.org/officeDocument/2006/customXml" ds:itemID="{33581118-74A6-4DC4-9232-3002492486B5}">
+<ds:datastoreItem xmlns:ds="http://schemas.openxmlformats.org/officeDocument/2006/customXml" ds:itemID="{1B83FEE8-E244-4AC7-B147-B81B06AF8D3A}">
   <ds:schemaRefs>
     <ds:schemaRef ds:uri="http://schemas.openxmlformats.org/officeDocument/2006/bibliography"/>
   </ds:schemaRefs>

</xml_diff>